<commit_message>
Fin sección 10 - Auth
</commit_message>
<xml_diff>
--- a/.vscode/apuntes de mi backend.docx
+++ b/.vscode/apuntes de mi backend.docx
@@ -1097,7 +1097,7 @@
       <w:r>
         <w:t xml:space="preserve">Para ingresar a Mongo compass: correo: </w:t>
       </w:r>
-      <w:hyperlink r:id="rId4" w:history="1">
+      <w:hyperlink r:id="rId5" w:history="1">
         <w:r>
           <w:rPr>
             <w:rStyle w:val="Hipervnculo"/>
@@ -1193,7 +1193,7 @@
       <w:r>
         <w:t xml:space="preserve">vamos a la pagina de monggose: </w:t>
       </w:r>
-      <w:hyperlink r:id="rId5" w:history="1">
+      <w:hyperlink r:id="rId6" w:history="1">
         <w:r>
           <w:rPr>
             <w:rStyle w:val="Hipervnculo"/>
@@ -1286,7 +1286,7 @@
         </w:rPr>
         <w:t>CORS es un paquete node.js para proporcionar un middleware </w:t>
       </w:r>
-      <w:hyperlink r:id="rId6" w:history="1">
+      <w:hyperlink r:id="rId7" w:history="1">
         <w:r>
           <w:rPr>
             <w:rStyle w:val="Hipervnculo"/>
@@ -1311,7 +1311,7 @@
         </w:rPr>
         <w:t> / </w:t>
       </w:r>
-      <w:hyperlink r:id="rId7" w:history="1">
+      <w:hyperlink r:id="rId8" w:history="1">
         <w:r>
           <w:rPr>
             <w:rStyle w:val="Hipervnculo"/>
@@ -1336,7 +1336,7 @@
         </w:rPr>
         <w:t> que se puede usar para habilitar </w:t>
       </w:r>
-      <w:hyperlink r:id="rId8" w:history="1">
+      <w:hyperlink r:id="rId9" w:history="1">
         <w:r>
           <w:rPr>
             <w:rStyle w:val="Hipervnculo"/>
@@ -1373,8 +1373,6 @@
           <w:szCs w:val="27"/>
         </w:rPr>
       </w:pPr>
-      <w:bookmarkStart w:id="0" w:name="_GoBack"/>
-      <w:bookmarkEnd w:id="0"/>
     </w:p>
     <w:p>
       <w:pPr>
@@ -1418,6 +1416,2592 @@
         </w:rPr>
         <w:t>npm i cors</w:t>
       </w:r>
+    </w:p>
+    <w:p>
+      <w:pPr>
+        <w:spacing w:after="0"/>
+        <w:rPr>
+          <w:sz w:val="32"/>
+          <w:szCs w:val="32"/>
+        </w:rPr>
+      </w:pPr>
+    </w:p>
+    <w:p>
+      <w:pPr>
+        <w:spacing w:after="0"/>
+        <w:rPr>
+          <w:sz w:val="32"/>
+          <w:szCs w:val="32"/>
+        </w:rPr>
+      </w:pPr>
+    </w:p>
+    <w:p>
+      <w:pPr>
+        <w:spacing w:after="0"/>
+        <w:rPr>
+          <w:sz w:val="32"/>
+          <w:szCs w:val="32"/>
+        </w:rPr>
+      </w:pPr>
+    </w:p>
+    <w:p>
+      <w:pPr>
+        <w:spacing w:after="0"/>
+        <w:rPr>
+          <w:sz w:val="32"/>
+          <w:szCs w:val="32"/>
+        </w:rPr>
+      </w:pPr>
+    </w:p>
+    <w:p>
+      <w:pPr>
+        <w:spacing w:after="0"/>
+      </w:pPr>
+    </w:p>
+    <w:p>
+      <w:pPr>
+        <w:spacing w:after="0"/>
+      </w:pPr>
+      <w:r>
+        <w:lastRenderedPageBreak/>
+        <w:t>Ahora realizaremos nuestro respaldo con GITHUB, pero crearemos un nuevo repositorio para tenerlo separado del FRONTEND. Entonces en github creamos un nuevo repos. y se llamara:</w:t>
+      </w:r>
+    </w:p>
+    <w:p>
+      <w:pPr>
+        <w:spacing w:after="0"/>
+        <w:rPr>
+          <w:sz w:val="32"/>
+          <w:szCs w:val="32"/>
+        </w:rPr>
+      </w:pPr>
+      <w:r>
+        <w:rPr>
+          <w:sz w:val="32"/>
+          <w:szCs w:val="32"/>
+        </w:rPr>
+        <w:t>03-Hospital-backend</w:t>
+      </w:r>
+    </w:p>
+    <w:p>
+      <w:pPr>
+        <w:spacing w:after="0"/>
+      </w:pPr>
+    </w:p>
+    <w:p>
+      <w:pPr>
+        <w:spacing w:after="0"/>
+      </w:pPr>
+      <w:r>
+        <w:t xml:space="preserve">Cabe señalar que creamos un archivo llamado </w:t>
+      </w:r>
+      <w:r>
+        <w:rPr>
+          <w:sz w:val="32"/>
+          <w:szCs w:val="32"/>
+        </w:rPr>
+        <w:t>.gitignore</w:t>
+      </w:r>
+      <w:r>
+        <w:t xml:space="preserve"> el cual mencionaremos la carpeta NODE_MODULES para que nuestro repositorio no la tome en cuenta</w:t>
+      </w:r>
+    </w:p>
+    <w:p>
+      <w:pPr>
+        <w:spacing w:after="0"/>
+      </w:pPr>
+    </w:p>
+    <w:p>
+      <w:pPr>
+        <w:spacing w:after="0"/>
+      </w:pPr>
+      <w:r>
+        <w:t>NODE_MODULES/</w:t>
+      </w:r>
+    </w:p>
+    <w:p>
+      <w:pPr>
+        <w:spacing w:after="0"/>
+      </w:pPr>
+    </w:p>
+    <w:p>
+      <w:pPr>
+        <w:spacing w:after="0"/>
+        <w:rPr>
+          <w:sz w:val="32"/>
+          <w:szCs w:val="32"/>
+        </w:rPr>
+      </w:pPr>
+      <w:r>
+        <w:rPr>
+          <w:sz w:val="32"/>
+          <w:szCs w:val="32"/>
+        </w:rPr>
+        <w:t xml:space="preserve">git init </w:t>
+      </w:r>
+    </w:p>
+    <w:p>
+      <w:pPr>
+        <w:spacing w:after="0"/>
+      </w:pPr>
+      <w:r>
+        <w:t>Initialized empty Git repository in D:/ANGULAR_AVANZADO/03-backend-server/.git/</w:t>
+      </w:r>
+    </w:p>
+    <w:p>
+      <w:pPr>
+        <w:spacing w:after="0"/>
+      </w:pPr>
+    </w:p>
+    <w:p>
+      <w:pPr>
+        <w:spacing w:after="0"/>
+        <w:rPr>
+          <w:sz w:val="32"/>
+          <w:szCs w:val="32"/>
+        </w:rPr>
+      </w:pPr>
+      <w:r>
+        <w:rPr>
+          <w:sz w:val="32"/>
+          <w:szCs w:val="32"/>
+        </w:rPr>
+        <w:t xml:space="preserve">git add .  </w:t>
+      </w:r>
+    </w:p>
+    <w:p>
+      <w:pPr>
+        <w:spacing w:after="0"/>
+        <w:rPr>
+          <w:sz w:val="32"/>
+          <w:szCs w:val="32"/>
+        </w:rPr>
+      </w:pPr>
+    </w:p>
+    <w:p>
+      <w:pPr>
+        <w:spacing w:after="0"/>
+        <w:rPr>
+          <w:sz w:val="32"/>
+          <w:szCs w:val="32"/>
+        </w:rPr>
+      </w:pPr>
+      <w:r>
+        <w:rPr>
+          <w:sz w:val="32"/>
+          <w:szCs w:val="32"/>
+        </w:rPr>
+        <w:t>git commit -m "CORS y express</w:t>
+      </w:r>
+      <w:r>
+        <w:rPr>
+          <w:sz w:val="32"/>
+          <w:szCs w:val="32"/>
+        </w:rPr>
+        <w:t xml:space="preserve"> primer commit</w:t>
+      </w:r>
+      <w:r>
+        <w:rPr>
+          <w:sz w:val="32"/>
+          <w:szCs w:val="32"/>
+        </w:rPr>
+        <w:t>"</w:t>
+      </w:r>
+    </w:p>
+    <w:p>
+      <w:pPr>
+        <w:spacing w:after="0"/>
+      </w:pPr>
+    </w:p>
+    <w:p>
+      <w:pPr>
+        <w:spacing w:after="0"/>
+      </w:pPr>
+    </w:p>
+    <w:p>
+      <w:pPr>
+        <w:spacing w:after="0"/>
+      </w:pPr>
+      <w:r>
+        <w:t>colocaremos las versiones</w:t>
+      </w:r>
+    </w:p>
+    <w:p>
+      <w:pPr>
+        <w:spacing w:after="0"/>
+      </w:pPr>
+      <w:r>
+        <w:t>git tag –a v0.1.0 –m “Inicio de Backend”</w:t>
+      </w:r>
+    </w:p>
+    <w:p>
+      <w:pPr>
+        <w:spacing w:after="0"/>
+      </w:pPr>
+    </w:p>
+    <w:p>
+      <w:pPr>
+        <w:spacing w:after="0"/>
+      </w:pPr>
+    </w:p>
+    <w:p>
+      <w:pPr>
+        <w:spacing w:after="0"/>
+        <w:rPr>
+          <w:b/>
+          <w:sz w:val="36"/>
+          <w:szCs w:val="36"/>
+        </w:rPr>
+      </w:pPr>
+      <w:r>
+        <w:rPr>
+          <w:b/>
+          <w:sz w:val="36"/>
+          <w:szCs w:val="36"/>
+        </w:rPr>
+        <w:t>Admin-Pro BACKEND</w:t>
+      </w:r>
+    </w:p>
+    <w:p>
+      <w:pPr>
+        <w:spacing w:after="0"/>
+        <w:rPr>
+          <w:b/>
+          <w:sz w:val="32"/>
+          <w:szCs w:val="32"/>
+        </w:rPr>
+      </w:pPr>
+      <w:r>
+        <w:rPr>
+          <w:b/>
+          <w:sz w:val="32"/>
+          <w:szCs w:val="32"/>
+        </w:rPr>
+        <w:t>Aplicación de Hospital</w:t>
+      </w:r>
+    </w:p>
+    <w:p>
+      <w:pPr>
+        <w:spacing w:after="0"/>
+        <w:rPr>
+          <w:b/>
+          <w:sz w:val="24"/>
+          <w:szCs w:val="24"/>
+        </w:rPr>
+      </w:pPr>
+    </w:p>
+    <w:p>
+      <w:pPr>
+        <w:spacing w:after="0"/>
+        <w:rPr>
+          <w:sz w:val="24"/>
+          <w:szCs w:val="24"/>
+        </w:rPr>
+      </w:pPr>
+      <w:r>
+        <w:rPr>
+          <w:sz w:val="24"/>
+          <w:szCs w:val="24"/>
+        </w:rPr>
+        <w:t>Crearemos tres colecciones (o tablas) en nuestra BBDD</w:t>
+      </w:r>
+    </w:p>
+    <w:p>
+      <w:pPr>
+        <w:spacing w:after="0"/>
+        <w:rPr>
+          <w:sz w:val="24"/>
+          <w:szCs w:val="24"/>
+        </w:rPr>
+      </w:pPr>
+    </w:p>
+    <w:p>
+      <w:pPr>
+        <w:spacing w:after="0"/>
+        <w:rPr>
+          <w:sz w:val="24"/>
+          <w:szCs w:val="24"/>
+        </w:rPr>
+      </w:pPr>
+    </w:p>
+    <w:p>
+      <w:pPr>
+        <w:spacing w:after="0"/>
+      </w:pPr>
+      <w:r>
+        <w:rPr>
+          <w:b/>
+          <w:noProof/>
+          <w:sz w:val="32"/>
+          <w:szCs w:val="32"/>
+          <w:lang w:eastAsia="es-CL"/>
+        </w:rPr>
+        <mc:AlternateContent>
+          <mc:Choice Requires="wps">
+            <w:drawing>
+              <wp:anchor distT="0" distB="0" distL="114300" distR="114300" simplePos="0" relativeHeight="251663360" behindDoc="0" locked="0" layoutInCell="1" allowOverlap="1" wp14:anchorId="781CB1D2" wp14:editId="7FDEBA66">
+                <wp:simplePos x="0" y="0"/>
+                <wp:positionH relativeFrom="column">
+                  <wp:posOffset>3190875</wp:posOffset>
+                </wp:positionH>
+                <wp:positionV relativeFrom="paragraph">
+                  <wp:posOffset>183515</wp:posOffset>
+                </wp:positionV>
+                <wp:extent cx="914400" cy="647700"/>
+                <wp:effectExtent l="0" t="0" r="19050" b="19050"/>
+                <wp:wrapNone/>
+                <wp:docPr id="3" name="Disco magnético 3"/>
+                <wp:cNvGraphicFramePr/>
+                <a:graphic xmlns:a="http://schemas.openxmlformats.org/drawingml/2006/main">
+                  <a:graphicData uri="http://schemas.microsoft.com/office/word/2010/wordprocessingShape">
+                    <wps:wsp>
+                      <wps:cNvSpPr/>
+                      <wps:spPr>
+                        <a:xfrm>
+                          <a:off x="0" y="0"/>
+                          <a:ext cx="914400" cy="647700"/>
+                        </a:xfrm>
+                        <a:prstGeom prst="flowChartMagneticDisk">
+                          <a:avLst/>
+                        </a:prstGeom>
+                      </wps:spPr>
+                      <wps:style>
+                        <a:lnRef idx="2">
+                          <a:schemeClr val="accent1">
+                            <a:shade val="50000"/>
+                          </a:schemeClr>
+                        </a:lnRef>
+                        <a:fillRef idx="1">
+                          <a:schemeClr val="accent1"/>
+                        </a:fillRef>
+                        <a:effectRef idx="0">
+                          <a:schemeClr val="accent1"/>
+                        </a:effectRef>
+                        <a:fontRef idx="minor">
+                          <a:schemeClr val="lt1"/>
+                        </a:fontRef>
+                      </wps:style>
+                      <wps:txbx>
+                        <w:txbxContent>
+                          <w:p>
+                            <w:pPr>
+                              <w:jc w:val="center"/>
+                            </w:pPr>
+                            <w:r>
+                              <w:t>HOSPITALES</w:t>
+                            </w:r>
+                          </w:p>
+                        </w:txbxContent>
+                      </wps:txbx>
+                      <wps:bodyPr rot="0" spcFirstLastPara="0" vertOverflow="overflow" horzOverflow="overflow" vert="horz" wrap="square" lIns="91440" tIns="45720" rIns="91440" bIns="45720" numCol="1" spcCol="0" rtlCol="0" fromWordArt="0" anchor="ctr" anchorCtr="0" forceAA="0" compatLnSpc="1">
+                        <a:prstTxWarp prst="textNoShape">
+                          <a:avLst/>
+                        </a:prstTxWarp>
+                        <a:noAutofit/>
+                      </wps:bodyPr>
+                    </wps:wsp>
+                  </a:graphicData>
+                </a:graphic>
+              </wp:anchor>
+            </w:drawing>
+          </mc:Choice>
+          <mc:Fallback>
+            <w:pict>
+              <v:shapetype w14:anchorId="781CB1D2" id="_x0000_t132" coordsize="21600,21600" o:spt="132" path="m10800,qx,3391l,18209qy10800,21600,21600,18209l21600,3391qy10800,xem,3391nfqy10800,6782,21600,3391e">
+                <v:path o:extrusionok="f" gradientshapeok="t" o:connecttype="custom" o:connectlocs="10800,6782;10800,0;0,10800;10800,21600;21600,10800" o:connectangles="270,270,180,90,0" textboxrect="0,6782,21600,18209"/>
+              </v:shapetype>
+              <v:shape id="Disco magnético 3" o:spid="_x0000_s1026" type="#_x0000_t132" style="position:absolute;margin-left:251.25pt;margin-top:14.45pt;width:1in;height:51pt;z-index:251663360;visibility:visible;mso-wrap-style:square;mso-wrap-distance-left:9pt;mso-wrap-distance-top:0;mso-wrap-distance-right:9pt;mso-wrap-distance-bottom:0;mso-position-horizontal:absolute;mso-position-horizontal-relative:text;mso-position-vertical:absolute;mso-position-vertical-relative:text;v-text-anchor:middle" o:gfxdata="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" fillcolor="#5b9bd5 [3204]" strokecolor="#1f4d78 [1604]" strokeweight="1pt">
+                <v:stroke joinstyle="miter"/>
+                <v:textbox>
+                  <w:txbxContent>
+                    <w:p>
+                      <w:pPr>
+                        <w:jc w:val="center"/>
+                      </w:pPr>
+                      <w:r>
+                        <w:t>HOSPITALES</w:t>
+                      </w:r>
+                    </w:p>
+                  </w:txbxContent>
+                </v:textbox>
+              </v:shape>
+            </w:pict>
+          </mc:Fallback>
+        </mc:AlternateContent>
+      </w:r>
+      <w:r>
+        <w:rPr>
+          <w:b/>
+          <w:noProof/>
+          <w:sz w:val="32"/>
+          <w:szCs w:val="32"/>
+          <w:lang w:eastAsia="es-CL"/>
+        </w:rPr>
+        <mc:AlternateContent>
+          <mc:Choice Requires="wps">
+            <w:drawing>
+              <wp:anchor distT="0" distB="0" distL="114300" distR="114300" simplePos="0" relativeHeight="251661312" behindDoc="0" locked="0" layoutInCell="1" allowOverlap="1" wp14:anchorId="781CB1D2" wp14:editId="7FDEBA66">
+                <wp:simplePos x="0" y="0"/>
+                <wp:positionH relativeFrom="column">
+                  <wp:posOffset>1571625</wp:posOffset>
+                </wp:positionH>
+                <wp:positionV relativeFrom="paragraph">
+                  <wp:posOffset>164465</wp:posOffset>
+                </wp:positionV>
+                <wp:extent cx="914400" cy="647700"/>
+                <wp:effectExtent l="0" t="0" r="19050" b="19050"/>
+                <wp:wrapNone/>
+                <wp:docPr id="2" name="Disco magnético 2"/>
+                <wp:cNvGraphicFramePr/>
+                <a:graphic xmlns:a="http://schemas.openxmlformats.org/drawingml/2006/main">
+                  <a:graphicData uri="http://schemas.microsoft.com/office/word/2010/wordprocessingShape">
+                    <wps:wsp>
+                      <wps:cNvSpPr/>
+                      <wps:spPr>
+                        <a:xfrm>
+                          <a:off x="0" y="0"/>
+                          <a:ext cx="914400" cy="647700"/>
+                        </a:xfrm>
+                        <a:prstGeom prst="flowChartMagneticDisk">
+                          <a:avLst/>
+                        </a:prstGeom>
+                      </wps:spPr>
+                      <wps:style>
+                        <a:lnRef idx="2">
+                          <a:schemeClr val="accent1">
+                            <a:shade val="50000"/>
+                          </a:schemeClr>
+                        </a:lnRef>
+                        <a:fillRef idx="1">
+                          <a:schemeClr val="accent1"/>
+                        </a:fillRef>
+                        <a:effectRef idx="0">
+                          <a:schemeClr val="accent1"/>
+                        </a:effectRef>
+                        <a:fontRef idx="minor">
+                          <a:schemeClr val="lt1"/>
+                        </a:fontRef>
+                      </wps:style>
+                      <wps:txbx>
+                        <w:txbxContent>
+                          <w:p>
+                            <w:pPr>
+                              <w:jc w:val="center"/>
+                            </w:pPr>
+                            <w:r>
+                              <w:t>MEDICOS</w:t>
+                            </w:r>
+                          </w:p>
+                        </w:txbxContent>
+                      </wps:txbx>
+                      <wps:bodyPr rot="0" spcFirstLastPara="0" vertOverflow="overflow" horzOverflow="overflow" vert="horz" wrap="square" lIns="91440" tIns="45720" rIns="91440" bIns="45720" numCol="1" spcCol="0" rtlCol="0" fromWordArt="0" anchor="ctr" anchorCtr="0" forceAA="0" compatLnSpc="1">
+                        <a:prstTxWarp prst="textNoShape">
+                          <a:avLst/>
+                        </a:prstTxWarp>
+                        <a:noAutofit/>
+                      </wps:bodyPr>
+                    </wps:wsp>
+                  </a:graphicData>
+                </a:graphic>
+              </wp:anchor>
+            </w:drawing>
+          </mc:Choice>
+          <mc:Fallback>
+            <w:pict>
+              <v:shape w14:anchorId="781CB1D2" id="Disco magnético 2" o:spid="_x0000_s1027" type="#_x0000_t132" style="position:absolute;margin-left:123.75pt;margin-top:12.95pt;width:1in;height:51pt;z-index:251661312;visibility:visible;mso-wrap-style:square;mso-wrap-distance-left:9pt;mso-wrap-distance-top:0;mso-wrap-distance-right:9pt;mso-wrap-distance-bottom:0;mso-position-horizontal:absolute;mso-position-horizontal-relative:text;mso-position-vertical:absolute;mso-position-vertical-relative:text;v-text-anchor:middle" o:gfxdata="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" fillcolor="#5b9bd5 [3204]" strokecolor="#1f4d78 [1604]" strokeweight="1pt">
+                <v:stroke joinstyle="miter"/>
+                <v:textbox>
+                  <w:txbxContent>
+                    <w:p>
+                      <w:pPr>
+                        <w:jc w:val="center"/>
+                      </w:pPr>
+                      <w:r>
+                        <w:t>MEDICOS</w:t>
+                      </w:r>
+                    </w:p>
+                  </w:txbxContent>
+                </v:textbox>
+              </v:shape>
+            </w:pict>
+          </mc:Fallback>
+        </mc:AlternateContent>
+      </w:r>
+      <w:r>
+        <w:rPr>
+          <w:b/>
+          <w:noProof/>
+          <w:sz w:val="32"/>
+          <w:szCs w:val="32"/>
+          <w:lang w:eastAsia="es-CL"/>
+        </w:rPr>
+        <mc:AlternateContent>
+          <mc:Choice Requires="wps">
+            <w:drawing>
+              <wp:anchor distT="0" distB="0" distL="114300" distR="114300" simplePos="0" relativeHeight="251659264" behindDoc="0" locked="0" layoutInCell="1" allowOverlap="1">
+                <wp:simplePos x="0" y="0"/>
+                <wp:positionH relativeFrom="column">
+                  <wp:posOffset>53340</wp:posOffset>
+                </wp:positionH>
+                <wp:positionV relativeFrom="paragraph">
+                  <wp:posOffset>143510</wp:posOffset>
+                </wp:positionV>
+                <wp:extent cx="914400" cy="647700"/>
+                <wp:effectExtent l="0" t="0" r="19050" b="19050"/>
+                <wp:wrapNone/>
+                <wp:docPr id="1" name="Disco magnético 1"/>
+                <wp:cNvGraphicFramePr/>
+                <a:graphic xmlns:a="http://schemas.openxmlformats.org/drawingml/2006/main">
+                  <a:graphicData uri="http://schemas.microsoft.com/office/word/2010/wordprocessingShape">
+                    <wps:wsp>
+                      <wps:cNvSpPr/>
+                      <wps:spPr>
+                        <a:xfrm>
+                          <a:off x="0" y="0"/>
+                          <a:ext cx="914400" cy="647700"/>
+                        </a:xfrm>
+                        <a:prstGeom prst="flowChartMagneticDisk">
+                          <a:avLst/>
+                        </a:prstGeom>
+                      </wps:spPr>
+                      <wps:style>
+                        <a:lnRef idx="2">
+                          <a:schemeClr val="accent1">
+                            <a:shade val="50000"/>
+                          </a:schemeClr>
+                        </a:lnRef>
+                        <a:fillRef idx="1">
+                          <a:schemeClr val="accent1"/>
+                        </a:fillRef>
+                        <a:effectRef idx="0">
+                          <a:schemeClr val="accent1"/>
+                        </a:effectRef>
+                        <a:fontRef idx="minor">
+                          <a:schemeClr val="lt1"/>
+                        </a:fontRef>
+                      </wps:style>
+                      <wps:txbx>
+                        <w:txbxContent>
+                          <w:p>
+                            <w:pPr>
+                              <w:jc w:val="center"/>
+                            </w:pPr>
+                            <w:r>
+                              <w:t>USUARIOS</w:t>
+                            </w:r>
+                          </w:p>
+                        </w:txbxContent>
+                      </wps:txbx>
+                      <wps:bodyPr rot="0" spcFirstLastPara="0" vertOverflow="overflow" horzOverflow="overflow" vert="horz" wrap="square" lIns="91440" tIns="45720" rIns="91440" bIns="45720" numCol="1" spcCol="0" rtlCol="0" fromWordArt="0" anchor="ctr" anchorCtr="0" forceAA="0" compatLnSpc="1">
+                        <a:prstTxWarp prst="textNoShape">
+                          <a:avLst/>
+                        </a:prstTxWarp>
+                        <a:noAutofit/>
+                      </wps:bodyPr>
+                    </wps:wsp>
+                  </a:graphicData>
+                </a:graphic>
+              </wp:anchor>
+            </w:drawing>
+          </mc:Choice>
+          <mc:Fallback>
+            <w:pict>
+              <v:shape id="Disco magnético 1" o:spid="_x0000_s1028" type="#_x0000_t132" style="position:absolute;margin-left:4.2pt;margin-top:11.3pt;width:1in;height:51pt;z-index:251659264;visibility:visible;mso-wrap-style:square;mso-wrap-distance-left:9pt;mso-wrap-distance-top:0;mso-wrap-distance-right:9pt;mso-wrap-distance-bottom:0;mso-position-horizontal:absolute;mso-position-horizontal-relative:text;mso-position-vertical:absolute;mso-position-vertical-relative:text;v-text-anchor:middle" o:gfxdata="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" fillcolor="#5b9bd5 [3204]" strokecolor="#1f4d78 [1604]" strokeweight="1pt">
+                <v:stroke joinstyle="miter"/>
+                <v:textbox>
+                  <w:txbxContent>
+                    <w:p>
+                      <w:pPr>
+                        <w:jc w:val="center"/>
+                      </w:pPr>
+                      <w:r>
+                        <w:t>USUARIOS</w:t>
+                      </w:r>
+                    </w:p>
+                  </w:txbxContent>
+                </v:textbox>
+              </v:shape>
+            </w:pict>
+          </mc:Fallback>
+        </mc:AlternateContent>
+      </w:r>
+      <w:r>
+        <w:rPr>
+          <w:b/>
+          <w:sz w:val="32"/>
+          <w:szCs w:val="32"/>
+        </w:rPr>
+        <w:tab/>
+      </w:r>
+      <w:r>
+        <w:rPr>
+          <w:b/>
+          <w:sz w:val="32"/>
+          <w:szCs w:val="32"/>
+        </w:rPr>
+        <w:tab/>
+      </w:r>
+      <w:r>
+        <w:rPr>
+          <w:b/>
+          <w:sz w:val="32"/>
+          <w:szCs w:val="32"/>
+        </w:rPr>
+        <w:tab/>
+      </w:r>
+    </w:p>
+    <w:p>
+      <w:pPr>
+        <w:spacing w:after="0"/>
+        <w:rPr>
+          <w:b/>
+          <w:sz w:val="32"/>
+          <w:szCs w:val="32"/>
+        </w:rPr>
+      </w:pPr>
+      <w:r>
+        <w:rPr>
+          <w:b/>
+          <w:noProof/>
+          <w:sz w:val="32"/>
+          <w:szCs w:val="32"/>
+          <w:lang w:eastAsia="es-CL"/>
+        </w:rPr>
+        <mc:AlternateContent>
+          <mc:Choice Requires="wps">
+            <w:drawing>
+              <wp:anchor distT="0" distB="0" distL="114300" distR="114300" simplePos="0" relativeHeight="251666432" behindDoc="0" locked="0" layoutInCell="1" allowOverlap="1" wp14:anchorId="5FCEDF1C" wp14:editId="1E521B14">
+                <wp:simplePos x="0" y="0"/>
+                <wp:positionH relativeFrom="column">
+                  <wp:posOffset>2686050</wp:posOffset>
+                </wp:positionH>
+                <wp:positionV relativeFrom="paragraph">
+                  <wp:posOffset>143510</wp:posOffset>
+                </wp:positionV>
+                <wp:extent cx="428625" cy="200025"/>
+                <wp:effectExtent l="0" t="19050" r="47625" b="47625"/>
+                <wp:wrapNone/>
+                <wp:docPr id="5" name="Flecha derecha 5"/>
+                <wp:cNvGraphicFramePr/>
+                <a:graphic xmlns:a="http://schemas.openxmlformats.org/drawingml/2006/main">
+                  <a:graphicData uri="http://schemas.microsoft.com/office/word/2010/wordprocessingShape">
+                    <wps:wsp>
+                      <wps:cNvSpPr/>
+                      <wps:spPr>
+                        <a:xfrm>
+                          <a:off x="0" y="0"/>
+                          <a:ext cx="428625" cy="200025"/>
+                        </a:xfrm>
+                        <a:prstGeom prst="rightArrow">
+                          <a:avLst/>
+                        </a:prstGeom>
+                      </wps:spPr>
+                      <wps:style>
+                        <a:lnRef idx="2">
+                          <a:schemeClr val="accent1">
+                            <a:shade val="50000"/>
+                          </a:schemeClr>
+                        </a:lnRef>
+                        <a:fillRef idx="1">
+                          <a:schemeClr val="accent1"/>
+                        </a:fillRef>
+                        <a:effectRef idx="0">
+                          <a:schemeClr val="accent1"/>
+                        </a:effectRef>
+                        <a:fontRef idx="minor">
+                          <a:schemeClr val="lt1"/>
+                        </a:fontRef>
+                      </wps:style>
+                      <wps:bodyPr rot="0" spcFirstLastPara="0" vertOverflow="overflow" horzOverflow="overflow" vert="horz" wrap="square" lIns="91440" tIns="45720" rIns="91440" bIns="45720" numCol="1" spcCol="0" rtlCol="0" fromWordArt="0" anchor="ctr" anchorCtr="0" forceAA="0" compatLnSpc="1">
+                        <a:prstTxWarp prst="textNoShape">
+                          <a:avLst/>
+                        </a:prstTxWarp>
+                        <a:noAutofit/>
+                      </wps:bodyPr>
+                    </wps:wsp>
+                  </a:graphicData>
+                </a:graphic>
+              </wp:anchor>
+            </w:drawing>
+          </mc:Choice>
+          <mc:Fallback>
+            <w:pict>
+              <v:shapetype w14:anchorId="06577648" id="_x0000_t13" coordsize="21600,21600" o:spt="13" adj="16200,5400" path="m@0,l@0@1,0@1,0@2@0@2@0,21600,21600,10800xe">
+                <v:stroke joinstyle="miter"/>
+                <v:formulas>
+                  <v:f eqn="val #0"/>
+                  <v:f eqn="val #1"/>
+                  <v:f eqn="sum height 0 #1"/>
+                  <v:f eqn="sum 10800 0 #1"/>
+                  <v:f eqn="sum width 0 #0"/>
+                  <v:f eqn="prod @4 @3 10800"/>
+                  <v:f eqn="sum width 0 @5"/>
+                </v:formulas>
+                <v:path o:connecttype="custom" o:connectlocs="@0,0;0,10800;@0,21600;21600,10800" o:connectangles="270,180,90,0" textboxrect="0,@1,@6,@2"/>
+                <v:handles>
+                  <v:h position="#0,#1" xrange="0,21600" yrange="0,10800"/>
+                </v:handles>
+              </v:shapetype>
+              <v:shape id="Flecha derecha 5" o:spid="_x0000_s1026" type="#_x0000_t13" style="position:absolute;margin-left:211.5pt;margin-top:11.3pt;width:33.75pt;height:15.75pt;z-index:251666432;visibility:visible;mso-wrap-style:square;mso-wrap-distance-left:9pt;mso-wrap-distance-top:0;mso-wrap-distance-right:9pt;mso-wrap-distance-bottom:0;mso-position-horizontal:absolute;mso-position-horizontal-relative:text;mso-position-vertical:absolute;mso-position-vertical-relative:text;v-text-anchor:middle" o:gfxdata="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" adj="16560" fillcolor="#5b9bd5 [3204]" strokecolor="#1f4d78 [1604]" strokeweight="1pt"/>
+            </w:pict>
+          </mc:Fallback>
+        </mc:AlternateContent>
+      </w:r>
+      <w:r>
+        <w:rPr>
+          <w:b/>
+          <w:sz w:val="32"/>
+          <w:szCs w:val="32"/>
+        </w:rPr>
+        <w:tab/>
+      </w:r>
+      <w:r>
+        <w:rPr>
+          <w:b/>
+          <w:sz w:val="32"/>
+          <w:szCs w:val="32"/>
+        </w:rPr>
+        <w:tab/>
+      </w:r>
+      <w:r>
+        <w:rPr>
+          <w:b/>
+          <w:sz w:val="32"/>
+          <w:szCs w:val="32"/>
+        </w:rPr>
+        <w:t xml:space="preserve">    </w:t>
+      </w:r>
+      <w:r>
+        <w:rPr>
+          <w:b/>
+          <w:sz w:val="32"/>
+          <w:szCs w:val="32"/>
+        </w:rPr>
+        <w:tab/>
+      </w:r>
+      <w:r>
+        <w:rPr>
+          <w:b/>
+          <w:sz w:val="32"/>
+          <w:szCs w:val="32"/>
+        </w:rPr>
+        <w:tab/>
+      </w:r>
+      <w:r>
+        <w:rPr>
+          <w:b/>
+          <w:sz w:val="32"/>
+          <w:szCs w:val="32"/>
+        </w:rPr>
+        <w:tab/>
+      </w:r>
+      <w:r>
+        <w:rPr>
+          <w:b/>
+          <w:sz w:val="32"/>
+          <w:szCs w:val="32"/>
+        </w:rPr>
+        <w:tab/>
+      </w:r>
+      <w:r>
+        <w:rPr>
+          <w:b/>
+          <w:sz w:val="32"/>
+          <w:szCs w:val="32"/>
+        </w:rPr>
+        <w:tab/>
+      </w:r>
+      <w:r>
+        <w:rPr>
+          <w:b/>
+          <w:sz w:val="32"/>
+          <w:szCs w:val="32"/>
+        </w:rPr>
+        <w:tab/>
+      </w:r>
+    </w:p>
+    <w:p>
+      <w:pPr>
+        <w:spacing w:after="0"/>
+        <w:rPr>
+          <w:b/>
+          <w:sz w:val="32"/>
+          <w:szCs w:val="32"/>
+        </w:rPr>
+      </w:pPr>
+      <w:r>
+        <w:rPr>
+          <w:b/>
+          <w:noProof/>
+          <w:sz w:val="32"/>
+          <w:szCs w:val="32"/>
+          <w:lang w:eastAsia="es-CL"/>
+        </w:rPr>
+        <mc:AlternateContent>
+          <mc:Choice Requires="wps">
+            <w:drawing>
+              <wp:anchor distT="0" distB="0" distL="114300" distR="114300" simplePos="0" relativeHeight="251667456" behindDoc="0" locked="0" layoutInCell="1" allowOverlap="1">
+                <wp:simplePos x="0" y="0"/>
+                <wp:positionH relativeFrom="column">
+                  <wp:posOffset>2672715</wp:posOffset>
+                </wp:positionH>
+                <wp:positionV relativeFrom="paragraph">
+                  <wp:posOffset>120650</wp:posOffset>
+                </wp:positionV>
+                <wp:extent cx="400050" cy="190500"/>
+                <wp:effectExtent l="19050" t="19050" r="19050" b="38100"/>
+                <wp:wrapNone/>
+                <wp:docPr id="7" name="Flecha izquierda 7"/>
+                <wp:cNvGraphicFramePr/>
+                <a:graphic xmlns:a="http://schemas.openxmlformats.org/drawingml/2006/main">
+                  <a:graphicData uri="http://schemas.microsoft.com/office/word/2010/wordprocessingShape">
+                    <wps:wsp>
+                      <wps:cNvSpPr/>
+                      <wps:spPr>
+                        <a:xfrm>
+                          <a:off x="0" y="0"/>
+                          <a:ext cx="400050" cy="190500"/>
+                        </a:xfrm>
+                        <a:prstGeom prst="leftArrow">
+                          <a:avLst/>
+                        </a:prstGeom>
+                      </wps:spPr>
+                      <wps:style>
+                        <a:lnRef idx="2">
+                          <a:schemeClr val="accent1">
+                            <a:shade val="50000"/>
+                          </a:schemeClr>
+                        </a:lnRef>
+                        <a:fillRef idx="1">
+                          <a:schemeClr val="accent1"/>
+                        </a:fillRef>
+                        <a:effectRef idx="0">
+                          <a:schemeClr val="accent1"/>
+                        </a:effectRef>
+                        <a:fontRef idx="minor">
+                          <a:schemeClr val="lt1"/>
+                        </a:fontRef>
+                      </wps:style>
+                      <wps:bodyPr rot="0" spcFirstLastPara="0" vertOverflow="overflow" horzOverflow="overflow" vert="horz" wrap="square" lIns="91440" tIns="45720" rIns="91440" bIns="45720" numCol="1" spcCol="0" rtlCol="0" fromWordArt="0" anchor="ctr" anchorCtr="0" forceAA="0" compatLnSpc="1">
+                        <a:prstTxWarp prst="textNoShape">
+                          <a:avLst/>
+                        </a:prstTxWarp>
+                        <a:noAutofit/>
+                      </wps:bodyPr>
+                    </wps:wsp>
+                  </a:graphicData>
+                </a:graphic>
+                <wp14:sizeRelV relativeFrom="margin">
+                  <wp14:pctHeight>0</wp14:pctHeight>
+                </wp14:sizeRelV>
+              </wp:anchor>
+            </w:drawing>
+          </mc:Choice>
+          <mc:Fallback>
+            <w:pict>
+              <v:shapetype w14:anchorId="7A9436B1" id="_x0000_t66" coordsize="21600,21600" o:spt="66" adj="5400,5400" path="m@0,l@0@1,21600@1,21600@2@0@2@0,21600,,10800xe">
+                <v:stroke joinstyle="miter"/>
+                <v:formulas>
+                  <v:f eqn="val #0"/>
+                  <v:f eqn="val #1"/>
+                  <v:f eqn="sum 21600 0 #1"/>
+                  <v:f eqn="prod #0 #1 10800"/>
+                  <v:f eqn="sum #0 0 @3"/>
+                </v:formulas>
+                <v:path o:connecttype="custom" o:connectlocs="@0,0;0,10800;@0,21600;21600,10800" o:connectangles="270,180,90,0" textboxrect="@4,@1,21600,@2"/>
+                <v:handles>
+                  <v:h position="#0,#1" xrange="0,21600" yrange="0,10800"/>
+                </v:handles>
+              </v:shapetype>
+              <v:shape id="Flecha izquierda 7" o:spid="_x0000_s1026" type="#_x0000_t66" style="position:absolute;margin-left:210.45pt;margin-top:9.5pt;width:31.5pt;height:15pt;z-index:251667456;visibility:visible;mso-wrap-style:square;mso-height-percent:0;mso-wrap-distance-left:9pt;mso-wrap-distance-top:0;mso-wrap-distance-right:9pt;mso-wrap-distance-bottom:0;mso-position-horizontal:absolute;mso-position-horizontal-relative:text;mso-position-vertical:absolute;mso-position-vertical-relative:text;mso-height-percent:0;mso-height-relative:margin;v-text-anchor:middle" o:gfxdata="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" adj="5143" fillcolor="#5b9bd5 [3204]" strokecolor="#1f4d78 [1604]" strokeweight="1pt"/>
+            </w:pict>
+          </mc:Fallback>
+        </mc:AlternateContent>
+      </w:r>
+      <w:r>
+        <w:rPr>
+          <w:b/>
+          <w:noProof/>
+          <w:sz w:val="32"/>
+          <w:szCs w:val="32"/>
+          <w:lang w:eastAsia="es-CL"/>
+        </w:rPr>
+        <mc:AlternateContent>
+          <mc:Choice Requires="wps">
+            <w:drawing>
+              <wp:anchor distT="0" distB="0" distL="114300" distR="114300" simplePos="0" relativeHeight="251664384" behindDoc="0" locked="0" layoutInCell="1" allowOverlap="1">
+                <wp:simplePos x="0" y="0"/>
+                <wp:positionH relativeFrom="column">
+                  <wp:posOffset>1082040</wp:posOffset>
+                </wp:positionH>
+                <wp:positionV relativeFrom="paragraph">
+                  <wp:posOffset>6350</wp:posOffset>
+                </wp:positionV>
+                <wp:extent cx="428625" cy="200025"/>
+                <wp:effectExtent l="0" t="19050" r="47625" b="47625"/>
+                <wp:wrapNone/>
+                <wp:docPr id="4" name="Flecha derecha 4"/>
+                <wp:cNvGraphicFramePr/>
+                <a:graphic xmlns:a="http://schemas.openxmlformats.org/drawingml/2006/main">
+                  <a:graphicData uri="http://schemas.microsoft.com/office/word/2010/wordprocessingShape">
+                    <wps:wsp>
+                      <wps:cNvSpPr/>
+                      <wps:spPr>
+                        <a:xfrm>
+                          <a:off x="0" y="0"/>
+                          <a:ext cx="428625" cy="200025"/>
+                        </a:xfrm>
+                        <a:prstGeom prst="rightArrow">
+                          <a:avLst/>
+                        </a:prstGeom>
+                      </wps:spPr>
+                      <wps:style>
+                        <a:lnRef idx="2">
+                          <a:schemeClr val="accent1">
+                            <a:shade val="50000"/>
+                          </a:schemeClr>
+                        </a:lnRef>
+                        <a:fillRef idx="1">
+                          <a:schemeClr val="accent1"/>
+                        </a:fillRef>
+                        <a:effectRef idx="0">
+                          <a:schemeClr val="accent1"/>
+                        </a:effectRef>
+                        <a:fontRef idx="minor">
+                          <a:schemeClr val="lt1"/>
+                        </a:fontRef>
+                      </wps:style>
+                      <wps:bodyPr rot="0" spcFirstLastPara="0" vertOverflow="overflow" horzOverflow="overflow" vert="horz" wrap="square" lIns="91440" tIns="45720" rIns="91440" bIns="45720" numCol="1" spcCol="0" rtlCol="0" fromWordArt="0" anchor="ctr" anchorCtr="0" forceAA="0" compatLnSpc="1">
+                        <a:prstTxWarp prst="textNoShape">
+                          <a:avLst/>
+                        </a:prstTxWarp>
+                        <a:noAutofit/>
+                      </wps:bodyPr>
+                    </wps:wsp>
+                  </a:graphicData>
+                </a:graphic>
+              </wp:anchor>
+            </w:drawing>
+          </mc:Choice>
+          <mc:Fallback>
+            <w:pict>
+              <v:shape w14:anchorId="4932B36F" id="Flecha derecha 4" o:spid="_x0000_s1026" type="#_x0000_t13" style="position:absolute;margin-left:85.2pt;margin-top:.5pt;width:33.75pt;height:15.75pt;z-index:251664384;visibility:visible;mso-wrap-style:square;mso-wrap-distance-left:9pt;mso-wrap-distance-top:0;mso-wrap-distance-right:9pt;mso-wrap-distance-bottom:0;mso-position-horizontal:absolute;mso-position-horizontal-relative:text;mso-position-vertical:absolute;mso-position-vertical-relative:text;v-text-anchor:middle" o:gfxdata="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" adj="16560" fillcolor="#5b9bd5 [3204]" strokecolor="#1f4d78 [1604]" strokeweight="1pt"/>
+            </w:pict>
+          </mc:Fallback>
+        </mc:AlternateContent>
+      </w:r>
+      <w:r>
+        <w:rPr>
+          <w:b/>
+          <w:sz w:val="32"/>
+          <w:szCs w:val="32"/>
+        </w:rPr>
+        <w:t xml:space="preserve">                                                           </w:t>
+      </w:r>
+    </w:p>
+    <w:p>
+      <w:pPr>
+        <w:spacing w:after="0"/>
+        <w:rPr>
+          <w:b/>
+          <w:sz w:val="32"/>
+          <w:szCs w:val="32"/>
+        </w:rPr>
+      </w:pPr>
+    </w:p>
+    <w:p>
+      <w:pPr>
+        <w:spacing w:after="0"/>
+        <w:rPr>
+          <w:sz w:val="24"/>
+          <w:szCs w:val="24"/>
+        </w:rPr>
+      </w:pPr>
+      <w:r>
+        <w:rPr>
+          <w:sz w:val="24"/>
+          <w:szCs w:val="24"/>
+        </w:rPr>
+        <w:t>Los USUARIOS se van a relacionar con los medicos.</w:t>
+      </w:r>
+    </w:p>
+    <w:p>
+      <w:pPr>
+        <w:spacing w:after="0"/>
+        <w:rPr>
+          <w:sz w:val="24"/>
+          <w:szCs w:val="24"/>
+        </w:rPr>
+      </w:pPr>
+      <w:r>
+        <w:rPr>
+          <w:sz w:val="24"/>
+          <w:szCs w:val="24"/>
+        </w:rPr>
+        <w:t>porque cada MEDICO tiene que tener el registro de que USUARIO lo creo, a lo igual que los HOSPITALES.</w:t>
+      </w:r>
+    </w:p>
+    <w:p>
+      <w:pPr>
+        <w:spacing w:after="0"/>
+        <w:rPr>
+          <w:sz w:val="24"/>
+          <w:szCs w:val="24"/>
+        </w:rPr>
+      </w:pPr>
+      <w:r>
+        <w:rPr>
+          <w:sz w:val="24"/>
+          <w:szCs w:val="24"/>
+        </w:rPr>
+        <w:t>Los MEDICOS se va relacionar con los HOSPITALES porque cada MEDICO va a existir en un HOSPITAL.</w:t>
+      </w:r>
+    </w:p>
+    <w:p>
+      <w:pPr>
+        <w:spacing w:after="0"/>
+        <w:rPr>
+          <w:sz w:val="24"/>
+          <w:szCs w:val="24"/>
+        </w:rPr>
+      </w:pPr>
+      <w:r>
+        <w:rPr>
+          <w:sz w:val="24"/>
+          <w:szCs w:val="24"/>
+        </w:rPr>
+        <w:t>Y los HOSPITALES se va relacionar con los MEDICOS porque los HOSPITALES pueden tener muchos MEDICOS.</w:t>
+      </w:r>
+    </w:p>
+    <w:p>
+      <w:pPr>
+        <w:spacing w:after="0"/>
+        <w:rPr>
+          <w:sz w:val="24"/>
+          <w:szCs w:val="24"/>
+        </w:rPr>
+      </w:pPr>
+      <w:r>
+        <w:rPr>
+          <w:sz w:val="24"/>
+          <w:szCs w:val="24"/>
+        </w:rPr>
+        <w:lastRenderedPageBreak/>
+        <w:t xml:space="preserve">Ahora pondremos el esquema </w:t>
+      </w:r>
+      <w:r>
+        <w:rPr>
+          <w:sz w:val="24"/>
+          <w:szCs w:val="24"/>
+        </w:rPr>
+        <w:t xml:space="preserve">o tabla </w:t>
+      </w:r>
+      <w:r>
+        <w:rPr>
+          <w:sz w:val="24"/>
+          <w:szCs w:val="24"/>
+        </w:rPr>
+        <w:t xml:space="preserve">de </w:t>
+      </w:r>
+      <w:r>
+        <w:rPr>
+          <w:b/>
+          <w:sz w:val="24"/>
+          <w:szCs w:val="24"/>
+          <w:highlight w:val="cyan"/>
+        </w:rPr>
+        <w:t>USUARIOS</w:t>
+      </w:r>
+    </w:p>
+    <w:p>
+      <w:pPr>
+        <w:spacing w:after="0"/>
+        <w:rPr>
+          <w:sz w:val="24"/>
+          <w:szCs w:val="24"/>
+        </w:rPr>
+      </w:pPr>
+    </w:p>
+    <w:p>
+      <w:pPr>
+        <w:spacing w:after="0"/>
+        <w:rPr>
+          <w:sz w:val="24"/>
+          <w:szCs w:val="24"/>
+        </w:rPr>
+      </w:pPr>
+      <w:r>
+        <w:rPr>
+          <w:sz w:val="24"/>
+          <w:szCs w:val="24"/>
+        </w:rPr>
+        <w:t xml:space="preserve">nombre: string </w:t>
+      </w:r>
+      <w:r>
+        <w:rPr>
+          <w:sz w:val="24"/>
+          <w:szCs w:val="24"/>
+        </w:rPr>
+        <w:t xml:space="preserve">- </w:t>
+      </w:r>
+      <w:r>
+        <w:rPr>
+          <w:sz w:val="24"/>
+          <w:szCs w:val="24"/>
+        </w:rPr>
+        <w:t>obligatorio</w:t>
+      </w:r>
+    </w:p>
+    <w:p>
+      <w:pPr>
+        <w:spacing w:after="0"/>
+        <w:rPr>
+          <w:sz w:val="24"/>
+          <w:szCs w:val="24"/>
+        </w:rPr>
+      </w:pPr>
+      <w:r>
+        <w:rPr>
+          <w:sz w:val="24"/>
+          <w:szCs w:val="24"/>
+        </w:rPr>
+        <w:t xml:space="preserve">apellido: string </w:t>
+      </w:r>
+      <w:r>
+        <w:rPr>
+          <w:sz w:val="24"/>
+          <w:szCs w:val="24"/>
+        </w:rPr>
+        <w:t xml:space="preserve">- </w:t>
+      </w:r>
+      <w:r>
+        <w:rPr>
+          <w:sz w:val="24"/>
+          <w:szCs w:val="24"/>
+        </w:rPr>
+        <w:t>obligatorio</w:t>
+      </w:r>
+    </w:p>
+    <w:p>
+      <w:pPr>
+        <w:spacing w:after="0"/>
+        <w:rPr>
+          <w:sz w:val="24"/>
+          <w:szCs w:val="24"/>
+        </w:rPr>
+      </w:pPr>
+      <w:r>
+        <w:rPr>
+          <w:sz w:val="24"/>
+          <w:szCs w:val="24"/>
+        </w:rPr>
+        <w:t xml:space="preserve">email: string </w:t>
+      </w:r>
+      <w:r>
+        <w:rPr>
+          <w:sz w:val="24"/>
+          <w:szCs w:val="24"/>
+        </w:rPr>
+        <w:t xml:space="preserve">- </w:t>
+      </w:r>
+      <w:r>
+        <w:rPr>
+          <w:sz w:val="24"/>
+          <w:szCs w:val="24"/>
+        </w:rPr>
+        <w:t>obligatorio y unico (servira para autentificarse en la aplicación)</w:t>
+      </w:r>
+    </w:p>
+    <w:p>
+      <w:pPr>
+        <w:spacing w:after="0"/>
+        <w:rPr>
+          <w:sz w:val="24"/>
+          <w:szCs w:val="24"/>
+        </w:rPr>
+      </w:pPr>
+      <w:r>
+        <w:rPr>
+          <w:sz w:val="24"/>
+          <w:szCs w:val="24"/>
+        </w:rPr>
+        <w:t>password: string – obligatorio – encriptado</w:t>
+      </w:r>
+    </w:p>
+    <w:p>
+      <w:pPr>
+        <w:spacing w:after="0"/>
+        <w:rPr>
+          <w:sz w:val="24"/>
+          <w:szCs w:val="24"/>
+        </w:rPr>
+      </w:pPr>
+      <w:r>
+        <w:rPr>
+          <w:sz w:val="24"/>
+          <w:szCs w:val="24"/>
+        </w:rPr>
+        <w:t>img: string – opcional</w:t>
+      </w:r>
+    </w:p>
+    <w:p>
+      <w:pPr>
+        <w:spacing w:after="0"/>
+        <w:rPr>
+          <w:sz w:val="24"/>
+          <w:szCs w:val="24"/>
+        </w:rPr>
+      </w:pPr>
+      <w:r>
+        <w:rPr>
+          <w:sz w:val="24"/>
+          <w:szCs w:val="24"/>
+        </w:rPr>
+        <w:t>role: string – obligatorio con valor por defecto y debe existir en una linea</w:t>
+      </w:r>
+    </w:p>
+    <w:p>
+      <w:pPr>
+        <w:spacing w:after="0"/>
+        <w:rPr>
+          <w:sz w:val="24"/>
+          <w:szCs w:val="24"/>
+        </w:rPr>
+      </w:pPr>
+      <w:r>
+        <w:rPr>
+          <w:sz w:val="24"/>
+          <w:szCs w:val="24"/>
+        </w:rPr>
+        <w:t>google: booelando – opcional</w:t>
+      </w:r>
+    </w:p>
+    <w:p>
+      <w:pPr>
+        <w:spacing w:after="0"/>
+        <w:rPr>
+          <w:sz w:val="24"/>
+          <w:szCs w:val="24"/>
+        </w:rPr>
+      </w:pPr>
+    </w:p>
+    <w:p>
+      <w:pPr>
+        <w:spacing w:after="0"/>
+        <w:rPr>
+          <w:b/>
+          <w:sz w:val="24"/>
+          <w:szCs w:val="24"/>
+        </w:rPr>
+      </w:pPr>
+      <w:r>
+        <w:rPr>
+          <w:sz w:val="24"/>
+          <w:szCs w:val="24"/>
+        </w:rPr>
+        <w:t xml:space="preserve">Ahora pondremos el esquema o tabla de </w:t>
+      </w:r>
+      <w:r>
+        <w:rPr>
+          <w:b/>
+          <w:sz w:val="24"/>
+          <w:szCs w:val="24"/>
+          <w:highlight w:val="green"/>
+        </w:rPr>
+        <w:t>MEDICOS</w:t>
+      </w:r>
+    </w:p>
+    <w:p>
+      <w:pPr>
+        <w:spacing w:after="0"/>
+        <w:rPr>
+          <w:b/>
+          <w:sz w:val="24"/>
+          <w:szCs w:val="24"/>
+        </w:rPr>
+      </w:pPr>
+    </w:p>
+    <w:p>
+      <w:pPr>
+        <w:spacing w:after="0"/>
+        <w:rPr>
+          <w:sz w:val="24"/>
+          <w:szCs w:val="24"/>
+        </w:rPr>
+      </w:pPr>
+      <w:r>
+        <w:rPr>
+          <w:sz w:val="24"/>
+          <w:szCs w:val="24"/>
+        </w:rPr>
+        <w:t>nombre: string – obligatorio</w:t>
+      </w:r>
+    </w:p>
+    <w:p>
+      <w:pPr>
+        <w:spacing w:after="0"/>
+        <w:rPr>
+          <w:sz w:val="24"/>
+          <w:szCs w:val="24"/>
+        </w:rPr>
+      </w:pPr>
+      <w:r>
+        <w:rPr>
+          <w:sz w:val="24"/>
+          <w:szCs w:val="24"/>
+        </w:rPr>
+        <w:t>apellido: string – obligatorio</w:t>
+      </w:r>
+    </w:p>
+    <w:p>
+      <w:pPr>
+        <w:spacing w:after="0"/>
+        <w:rPr>
+          <w:sz w:val="24"/>
+          <w:szCs w:val="24"/>
+        </w:rPr>
+      </w:pPr>
+      <w:r>
+        <w:rPr>
+          <w:sz w:val="24"/>
+          <w:szCs w:val="24"/>
+        </w:rPr>
+        <w:t>img: string – opcional</w:t>
+      </w:r>
+    </w:p>
+    <w:p>
+      <w:pPr>
+        <w:spacing w:after="0"/>
+        <w:rPr>
+          <w:sz w:val="24"/>
+          <w:szCs w:val="24"/>
+        </w:rPr>
+      </w:pPr>
+      <w:r>
+        <w:rPr>
+          <w:sz w:val="24"/>
+          <w:szCs w:val="24"/>
+        </w:rPr>
+        <w:t>usuario: referencia al usuario (que lo creo) Obligatorio</w:t>
+      </w:r>
+    </w:p>
+    <w:p>
+      <w:pPr>
+        <w:spacing w:after="0"/>
+        <w:rPr>
+          <w:sz w:val="24"/>
+          <w:szCs w:val="24"/>
+        </w:rPr>
+      </w:pPr>
+      <w:r>
+        <w:rPr>
+          <w:sz w:val="24"/>
+          <w:szCs w:val="24"/>
+        </w:rPr>
+        <w:t>hospital: referencia a los hospitales – Obligatorio</w:t>
+      </w:r>
+    </w:p>
+    <w:p>
+      <w:pPr>
+        <w:spacing w:after="0"/>
+        <w:rPr>
+          <w:sz w:val="24"/>
+          <w:szCs w:val="24"/>
+        </w:rPr>
+      </w:pPr>
+    </w:p>
+    <w:p>
+      <w:pPr>
+        <w:spacing w:after="0"/>
+        <w:rPr>
+          <w:b/>
+          <w:sz w:val="24"/>
+          <w:szCs w:val="24"/>
+        </w:rPr>
+      </w:pPr>
+      <w:r>
+        <w:rPr>
+          <w:sz w:val="24"/>
+          <w:szCs w:val="24"/>
+        </w:rPr>
+        <w:t xml:space="preserve">Ahora pondremos el esquema o tabla </w:t>
+      </w:r>
+      <w:r>
+        <w:rPr>
+          <w:b/>
+          <w:sz w:val="24"/>
+          <w:szCs w:val="24"/>
+          <w:highlight w:val="yellow"/>
+        </w:rPr>
+        <w:t>HOSPITALES</w:t>
+      </w:r>
+    </w:p>
+    <w:p>
+      <w:pPr>
+        <w:spacing w:after="0"/>
+        <w:rPr>
+          <w:b/>
+          <w:sz w:val="24"/>
+          <w:szCs w:val="24"/>
+        </w:rPr>
+      </w:pPr>
+    </w:p>
+    <w:p>
+      <w:pPr>
+        <w:spacing w:after="0"/>
+        <w:rPr>
+          <w:sz w:val="24"/>
+          <w:szCs w:val="24"/>
+        </w:rPr>
+      </w:pPr>
+      <w:r>
+        <w:rPr>
+          <w:sz w:val="24"/>
+          <w:szCs w:val="24"/>
+        </w:rPr>
+        <w:t>nombre: string – Obligatorio</w:t>
+      </w:r>
+    </w:p>
+    <w:p>
+      <w:pPr>
+        <w:spacing w:after="0"/>
+        <w:rPr>
+          <w:sz w:val="24"/>
+          <w:szCs w:val="24"/>
+        </w:rPr>
+      </w:pPr>
+      <w:r>
+        <w:rPr>
+          <w:sz w:val="24"/>
+          <w:szCs w:val="24"/>
+        </w:rPr>
+        <w:t>img: string – Opcional</w:t>
+      </w:r>
+    </w:p>
+    <w:p>
+      <w:pPr>
+        <w:spacing w:after="0"/>
+        <w:rPr>
+          <w:sz w:val="24"/>
+          <w:szCs w:val="24"/>
+        </w:rPr>
+      </w:pPr>
+      <w:r>
+        <w:rPr>
+          <w:sz w:val="24"/>
+          <w:szCs w:val="24"/>
+        </w:rPr>
+        <w:t>usuario: referencia al usuario – Obligatorio</w:t>
+      </w:r>
+    </w:p>
+    <w:p>
+      <w:pPr>
+        <w:spacing w:after="0"/>
+        <w:rPr>
+          <w:sz w:val="24"/>
+          <w:szCs w:val="24"/>
+        </w:rPr>
+      </w:pPr>
+    </w:p>
+    <w:p>
+      <w:pPr>
+        <w:spacing w:after="0"/>
+        <w:rPr>
+          <w:b/>
+          <w:sz w:val="36"/>
+          <w:szCs w:val="36"/>
+        </w:rPr>
+      </w:pPr>
+      <w:r>
+        <w:rPr>
+          <w:b/>
+          <w:sz w:val="36"/>
+          <w:szCs w:val="36"/>
+        </w:rPr>
+        <w:t>LOGIN</w:t>
+      </w:r>
+    </w:p>
+    <w:p>
+      <w:pPr>
+        <w:spacing w:after="0"/>
+        <w:rPr>
+          <w:b/>
+          <w:sz w:val="36"/>
+          <w:szCs w:val="36"/>
+        </w:rPr>
+      </w:pPr>
+    </w:p>
+    <w:p>
+      <w:pPr>
+        <w:spacing w:after="0"/>
+        <w:rPr>
+          <w:sz w:val="24"/>
+          <w:szCs w:val="24"/>
+        </w:rPr>
+      </w:pPr>
+      <w:r>
+        <w:rPr>
+          <w:noProof/>
+          <w:sz w:val="24"/>
+          <w:szCs w:val="24"/>
+          <w:lang w:eastAsia="es-CL"/>
+        </w:rPr>
+        <mc:AlternateContent>
+          <mc:Choice Requires="wps">
+            <w:drawing>
+              <wp:anchor distT="0" distB="0" distL="114300" distR="114300" simplePos="0" relativeHeight="251668480" behindDoc="0" locked="0" layoutInCell="1" allowOverlap="1">
+                <wp:simplePos x="0" y="0"/>
+                <wp:positionH relativeFrom="column">
+                  <wp:posOffset>1243965</wp:posOffset>
+                </wp:positionH>
+                <wp:positionV relativeFrom="paragraph">
+                  <wp:posOffset>90170</wp:posOffset>
+                </wp:positionV>
+                <wp:extent cx="2333625" cy="3248025"/>
+                <wp:effectExtent l="0" t="0" r="28575" b="28575"/>
+                <wp:wrapNone/>
+                <wp:docPr id="8" name="Cuadro de texto 8"/>
+                <wp:cNvGraphicFramePr/>
+                <a:graphic xmlns:a="http://schemas.openxmlformats.org/drawingml/2006/main">
+                  <a:graphicData uri="http://schemas.microsoft.com/office/word/2010/wordprocessingShape">
+                    <wps:wsp>
+                      <wps:cNvSpPr txBox="1"/>
+                      <wps:spPr>
+                        <a:xfrm>
+                          <a:off x="0" y="0"/>
+                          <a:ext cx="2333625" cy="3248025"/>
+                        </a:xfrm>
+                        <a:prstGeom prst="rect">
+                          <a:avLst/>
+                        </a:prstGeom>
+                        <a:ln/>
+                      </wps:spPr>
+                      <wps:style>
+                        <a:lnRef idx="2">
+                          <a:schemeClr val="accent1"/>
+                        </a:lnRef>
+                        <a:fillRef idx="1">
+                          <a:schemeClr val="lt1"/>
+                        </a:fillRef>
+                        <a:effectRef idx="0">
+                          <a:schemeClr val="accent1"/>
+                        </a:effectRef>
+                        <a:fontRef idx="minor">
+                          <a:schemeClr val="dk1"/>
+                        </a:fontRef>
+                      </wps:style>
+                      <wps:txbx>
+                        <w:txbxContent>
+                          <w:p>
+                            <w:r>
+                              <w:tab/>
+                              <w:t xml:space="preserve">          Admin – PRo</w:t>
+                            </w:r>
+                          </w:p>
+                          <w:p>
+                            <w:pPr>
+                              <w:pBdr>
+                                <w:bottom w:val="single" w:sz="6" w:space="1" w:color="auto"/>
+                              </w:pBdr>
+                            </w:pPr>
+                            <w:r>
+                              <w:t>Username</w:t>
+                            </w:r>
+                          </w:p>
+                          <w:p>
+                            <w:pPr>
+                              <w:pBdr>
+                                <w:top w:val="single" w:sz="6" w:space="1" w:color="auto"/>
+                                <w:bottom w:val="single" w:sz="6" w:space="1" w:color="auto"/>
+                              </w:pBdr>
+                            </w:pPr>
+                          </w:p>
+                          <w:p>
+                            <w:pPr>
+                              <w:pBdr>
+                                <w:top w:val="single" w:sz="6" w:space="1" w:color="auto"/>
+                                <w:bottom w:val="single" w:sz="6" w:space="1" w:color="auto"/>
+                              </w:pBdr>
+                            </w:pPr>
+                            <w:r>
+                              <w:t>Password</w:t>
+                            </w:r>
+                          </w:p>
+                          <w:p>
+                            <w:pPr>
+                              <w:pBdr>
+                                <w:bottom w:val="single" w:sz="6" w:space="1" w:color="auto"/>
+                                <w:between w:val="single" w:sz="6" w:space="1" w:color="auto"/>
+                              </w:pBdr>
+                            </w:pPr>
+                          </w:p>
+                          <w:p/>
+                          <w:p>
+                            <w:r>
+                              <w:t>*recordarme      * Olvidaste Pass.</w:t>
+                            </w:r>
+                          </w:p>
+                          <w:p>
+                            <w:pPr>
+                              <w:pStyle w:val="Prrafodelista"/>
+                            </w:pPr>
+                            <w:r>
+                              <w:t xml:space="preserve">                                                            </w:t>
+                            </w:r>
+                          </w:p>
+                          <w:p>
+                            <w:r>
+                              <w:tab/>
+                            </w:r>
+                          </w:p>
+                          <w:p>
+                            <w:r>
+                              <w:tab/>
+                            </w:r>
+                            <w:r>
+                              <w:tab/>
+                              <w:t xml:space="preserve">         </w:t>
+                            </w:r>
+                            <w:r>
+                              <w:tab/>
+                            </w:r>
+                            <w:r>
+                              <w:tab/>
+                            </w:r>
+                            <w:r>
+                              <w:tab/>
+                            </w:r>
+                            <w:r>
+                              <w:tab/>
+                            </w:r>
+                          </w:p>
+                        </w:txbxContent>
+                      </wps:txbx>
+                      <wps:bodyPr rot="0" spcFirstLastPara="0" vertOverflow="overflow" horzOverflow="overflow" vert="horz" wrap="square" lIns="91440" tIns="45720" rIns="91440" bIns="45720" numCol="1" spcCol="0" rtlCol="0" fromWordArt="0" anchor="t" anchorCtr="0" forceAA="0" compatLnSpc="1">
+                        <a:prstTxWarp prst="textNoShape">
+                          <a:avLst/>
+                        </a:prstTxWarp>
+                        <a:noAutofit/>
+                      </wps:bodyPr>
+                    </wps:wsp>
+                  </a:graphicData>
+                </a:graphic>
+              </wp:anchor>
+            </w:drawing>
+          </mc:Choice>
+          <mc:Fallback>
+            <w:pict>
+              <v:shapetype id="_x0000_t202" coordsize="21600,21600" o:spt="202" path="m,l,21600r21600,l21600,xe">
+                <v:stroke joinstyle="miter"/>
+                <v:path gradientshapeok="t" o:connecttype="rect"/>
+              </v:shapetype>
+              <v:shape id="Cuadro de texto 8" o:spid="_x0000_s1029" type="#_x0000_t202" style="position:absolute;margin-left:97.95pt;margin-top:7.1pt;width:183.75pt;height:255.75pt;z-index:251668480;visibility:visible;mso-wrap-style:square;mso-wrap-distance-left:9pt;mso-wrap-distance-top:0;mso-wrap-distance-right:9pt;mso-wrap-distance-bottom:0;mso-position-horizontal:absolute;mso-position-horizontal-relative:text;mso-position-vertical:absolute;mso-position-vertical-relative:text;v-text-anchor:top" o:gfxdata="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" fillcolor="white [3201]" strokecolor="#5b9bd5 [3204]" strokeweight="1pt">
+                <v:textbox>
+                  <w:txbxContent>
+                    <w:p>
+                      <w:r>
+                        <w:tab/>
+                        <w:t xml:space="preserve">          Admin – PRo</w:t>
+                      </w:r>
+                    </w:p>
+                    <w:p>
+                      <w:pPr>
+                        <w:pBdr>
+                          <w:bottom w:val="single" w:sz="6" w:space="1" w:color="auto"/>
+                        </w:pBdr>
+                      </w:pPr>
+                      <w:r>
+                        <w:t>Username</w:t>
+                      </w:r>
+                    </w:p>
+                    <w:p>
+                      <w:pPr>
+                        <w:pBdr>
+                          <w:top w:val="single" w:sz="6" w:space="1" w:color="auto"/>
+                          <w:bottom w:val="single" w:sz="6" w:space="1" w:color="auto"/>
+                        </w:pBdr>
+                      </w:pPr>
+                    </w:p>
+                    <w:p>
+                      <w:pPr>
+                        <w:pBdr>
+                          <w:top w:val="single" w:sz="6" w:space="1" w:color="auto"/>
+                          <w:bottom w:val="single" w:sz="6" w:space="1" w:color="auto"/>
+                        </w:pBdr>
+                      </w:pPr>
+                      <w:r>
+                        <w:t>Password</w:t>
+                      </w:r>
+                    </w:p>
+                    <w:p>
+                      <w:pPr>
+                        <w:pBdr>
+                          <w:bottom w:val="single" w:sz="6" w:space="1" w:color="auto"/>
+                          <w:between w:val="single" w:sz="6" w:space="1" w:color="auto"/>
+                        </w:pBdr>
+                      </w:pPr>
+                    </w:p>
+                    <w:p/>
+                    <w:p>
+                      <w:r>
+                        <w:t>*recordarme      * Olvidaste Pass.</w:t>
+                      </w:r>
+                    </w:p>
+                    <w:p>
+                      <w:pPr>
+                        <w:pStyle w:val="Prrafodelista"/>
+                      </w:pPr>
+                      <w:r>
+                        <w:t xml:space="preserve">                                                            </w:t>
+                      </w:r>
+                    </w:p>
+                    <w:p>
+                      <w:r>
+                        <w:tab/>
+                      </w:r>
+                    </w:p>
+                    <w:p>
+                      <w:r>
+                        <w:tab/>
+                      </w:r>
+                      <w:r>
+                        <w:tab/>
+                        <w:t xml:space="preserve">         </w:t>
+                      </w:r>
+                      <w:r>
+                        <w:tab/>
+                      </w:r>
+                      <w:r>
+                        <w:tab/>
+                      </w:r>
+                      <w:r>
+                        <w:tab/>
+                      </w:r>
+                      <w:r>
+                        <w:tab/>
+                      </w:r>
+                    </w:p>
+                  </w:txbxContent>
+                </v:textbox>
+              </v:shape>
+            </w:pict>
+          </mc:Fallback>
+        </mc:AlternateContent>
+      </w:r>
+    </w:p>
+    <w:p>
+      <w:pPr>
+        <w:spacing w:after="0"/>
+        <w:rPr>
+          <w:sz w:val="24"/>
+          <w:szCs w:val="24"/>
+        </w:rPr>
+      </w:pPr>
+    </w:p>
+    <w:p>
+      <w:pPr>
+        <w:spacing w:after="0"/>
+        <w:rPr>
+          <w:sz w:val="24"/>
+          <w:szCs w:val="24"/>
+        </w:rPr>
+      </w:pPr>
+      <w:r>
+        <w:rPr>
+          <w:sz w:val="24"/>
+          <w:szCs w:val="24"/>
+        </w:rPr>
+        <w:t>EMAIL</w:t>
+      </w:r>
+    </w:p>
+    <w:p>
+      <w:pPr>
+        <w:spacing w:after="0"/>
+        <w:rPr>
+          <w:sz w:val="24"/>
+          <w:szCs w:val="24"/>
+        </w:rPr>
+      </w:pPr>
+      <w:r>
+        <w:rPr>
+          <w:sz w:val="24"/>
+          <w:szCs w:val="24"/>
+        </w:rPr>
+        <w:t xml:space="preserve"> </w:t>
+      </w:r>
+    </w:p>
+    <w:p>
+      <w:pPr>
+        <w:spacing w:after="0"/>
+        <w:rPr>
+          <w:b/>
+          <w:sz w:val="32"/>
+          <w:szCs w:val="32"/>
+        </w:rPr>
+      </w:pPr>
+      <w:r>
+        <w:rPr>
+          <w:b/>
+          <w:noProof/>
+          <w:sz w:val="32"/>
+          <w:szCs w:val="32"/>
+          <w:lang w:eastAsia="es-CL"/>
+        </w:rPr>
+        <mc:AlternateContent>
+          <mc:Choice Requires="wps">
+            <w:drawing>
+              <wp:anchor distT="0" distB="0" distL="114300" distR="114300" simplePos="0" relativeHeight="251670528" behindDoc="0" locked="0" layoutInCell="1" allowOverlap="1">
+                <wp:simplePos x="0" y="0"/>
+                <wp:positionH relativeFrom="column">
+                  <wp:posOffset>2205990</wp:posOffset>
+                </wp:positionH>
+                <wp:positionV relativeFrom="paragraph">
+                  <wp:posOffset>1830070</wp:posOffset>
+                </wp:positionV>
+                <wp:extent cx="276225" cy="238125"/>
+                <wp:effectExtent l="0" t="0" r="28575" b="28575"/>
+                <wp:wrapNone/>
+                <wp:docPr id="10" name="Rectángulo 10"/>
+                <wp:cNvGraphicFramePr/>
+                <a:graphic xmlns:a="http://schemas.openxmlformats.org/drawingml/2006/main">
+                  <a:graphicData uri="http://schemas.microsoft.com/office/word/2010/wordprocessingShape">
+                    <wps:wsp>
+                      <wps:cNvSpPr/>
+                      <wps:spPr>
+                        <a:xfrm>
+                          <a:off x="0" y="0"/>
+                          <a:ext cx="276225" cy="238125"/>
+                        </a:xfrm>
+                        <a:prstGeom prst="rect">
+                          <a:avLst/>
+                        </a:prstGeom>
+                      </wps:spPr>
+                      <wps:style>
+                        <a:lnRef idx="2">
+                          <a:schemeClr val="dk1">
+                            <a:shade val="50000"/>
+                          </a:schemeClr>
+                        </a:lnRef>
+                        <a:fillRef idx="1">
+                          <a:schemeClr val="dk1"/>
+                        </a:fillRef>
+                        <a:effectRef idx="0">
+                          <a:schemeClr val="dk1"/>
+                        </a:effectRef>
+                        <a:fontRef idx="minor">
+                          <a:schemeClr val="lt1"/>
+                        </a:fontRef>
+                      </wps:style>
+                      <wps:txbx>
+                        <w:txbxContent>
+                          <w:p>
+                            <w:pPr>
+                              <w:jc w:val="center"/>
+                            </w:pPr>
+                            <w:r>
+                              <w:t>G</w:t>
+                            </w:r>
+                          </w:p>
+                        </w:txbxContent>
+                      </wps:txbx>
+                      <wps:bodyPr rot="0" spcFirstLastPara="0" vertOverflow="overflow" horzOverflow="overflow" vert="horz" wrap="square" lIns="91440" tIns="45720" rIns="91440" bIns="45720" numCol="1" spcCol="0" rtlCol="0" fromWordArt="0" anchor="ctr" anchorCtr="0" forceAA="0" compatLnSpc="1">
+                        <a:prstTxWarp prst="textNoShape">
+                          <a:avLst/>
+                        </a:prstTxWarp>
+                        <a:noAutofit/>
+                      </wps:bodyPr>
+                    </wps:wsp>
+                  </a:graphicData>
+                </a:graphic>
+              </wp:anchor>
+            </w:drawing>
+          </mc:Choice>
+          <mc:Fallback>
+            <w:pict>
+              <v:rect id="Rectángulo 10" o:spid="_x0000_s1030" style="position:absolute;margin-left:173.7pt;margin-top:144.1pt;width:21.75pt;height:18.75pt;z-index:251670528;visibility:visible;mso-wrap-style:square;mso-wrap-distance-left:9pt;mso-wrap-distance-top:0;mso-wrap-distance-right:9pt;mso-wrap-distance-bottom:0;mso-position-horizontal:absolute;mso-position-horizontal-relative:text;mso-position-vertical:absolute;mso-position-vertical-relative:text;v-text-anchor:middle" o:gfxdata="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" fillcolor="black [3200]" strokecolor="black [1600]" strokeweight="1pt">
+                <v:textbox>
+                  <w:txbxContent>
+                    <w:p>
+                      <w:pPr>
+                        <w:jc w:val="center"/>
+                      </w:pPr>
+                      <w:r>
+                        <w:t>G</w:t>
+                      </w:r>
+                    </w:p>
+                  </w:txbxContent>
+                </v:textbox>
+              </v:rect>
+            </w:pict>
+          </mc:Fallback>
+        </mc:AlternateContent>
+      </w:r>
+      <w:r>
+        <w:rPr>
+          <w:b/>
+          <w:noProof/>
+          <w:sz w:val="32"/>
+          <w:szCs w:val="32"/>
+          <w:lang w:eastAsia="es-CL"/>
+        </w:rPr>
+        <mc:AlternateContent>
+          <mc:Choice Requires="wps">
+            <w:drawing>
+              <wp:anchor distT="0" distB="0" distL="114300" distR="114300" simplePos="0" relativeHeight="251669504" behindDoc="0" locked="0" layoutInCell="1" allowOverlap="1">
+                <wp:simplePos x="0" y="0"/>
+                <wp:positionH relativeFrom="column">
+                  <wp:posOffset>1748790</wp:posOffset>
+                </wp:positionH>
+                <wp:positionV relativeFrom="paragraph">
+                  <wp:posOffset>1449070</wp:posOffset>
+                </wp:positionV>
+                <wp:extent cx="1190625" cy="276225"/>
+                <wp:effectExtent l="0" t="0" r="28575" b="28575"/>
+                <wp:wrapNone/>
+                <wp:docPr id="9" name="Rectángulo redondeado 9"/>
+                <wp:cNvGraphicFramePr/>
+                <a:graphic xmlns:a="http://schemas.openxmlformats.org/drawingml/2006/main">
+                  <a:graphicData uri="http://schemas.microsoft.com/office/word/2010/wordprocessingShape">
+                    <wps:wsp>
+                      <wps:cNvSpPr/>
+                      <wps:spPr>
+                        <a:xfrm>
+                          <a:off x="0" y="0"/>
+                          <a:ext cx="1190625" cy="276225"/>
+                        </a:xfrm>
+                        <a:prstGeom prst="roundRect">
+                          <a:avLst/>
+                        </a:prstGeom>
+                      </wps:spPr>
+                      <wps:style>
+                        <a:lnRef idx="2">
+                          <a:schemeClr val="accent1">
+                            <a:shade val="50000"/>
+                          </a:schemeClr>
+                        </a:lnRef>
+                        <a:fillRef idx="1">
+                          <a:schemeClr val="accent1"/>
+                        </a:fillRef>
+                        <a:effectRef idx="0">
+                          <a:schemeClr val="accent1"/>
+                        </a:effectRef>
+                        <a:fontRef idx="minor">
+                          <a:schemeClr val="lt1"/>
+                        </a:fontRef>
+                      </wps:style>
+                      <wps:txbx>
+                        <w:txbxContent>
+                          <w:p>
+                            <w:pPr>
+                              <w:jc w:val="center"/>
+                            </w:pPr>
+                            <w:r>
+                              <w:t>LOGIN IN</w:t>
+                            </w:r>
+                          </w:p>
+                        </w:txbxContent>
+                      </wps:txbx>
+                      <wps:bodyPr rot="0" spcFirstLastPara="0" vertOverflow="overflow" horzOverflow="overflow" vert="horz" wrap="square" lIns="91440" tIns="45720" rIns="91440" bIns="45720" numCol="1" spcCol="0" rtlCol="0" fromWordArt="0" anchor="ctr" anchorCtr="0" forceAA="0" compatLnSpc="1">
+                        <a:prstTxWarp prst="textNoShape">
+                          <a:avLst/>
+                        </a:prstTxWarp>
+                        <a:noAutofit/>
+                      </wps:bodyPr>
+                    </wps:wsp>
+                  </a:graphicData>
+                </a:graphic>
+              </wp:anchor>
+            </w:drawing>
+          </mc:Choice>
+          <mc:Fallback>
+            <w:pict>
+              <v:roundrect id="Rectángulo redondeado 9" o:spid="_x0000_s1031" style="position:absolute;margin-left:137.7pt;margin-top:114.1pt;width:93.75pt;height:21.75pt;z-index:251669504;visibility:visible;mso-wrap-style:square;mso-wrap-distance-left:9pt;mso-wrap-distance-top:0;mso-wrap-distance-right:9pt;mso-wrap-distance-bottom:0;mso-position-horizontal:absolute;mso-position-horizontal-relative:text;mso-position-vertical:absolute;mso-position-vertical-relative:text;v-text-anchor:middle" arcsize="10923f" o:gfxdata="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" fillcolor="#5b9bd5 [3204]" strokecolor="#1f4d78 [1604]" strokeweight="1pt">
+                <v:stroke joinstyle="miter"/>
+                <v:textbox>
+                  <w:txbxContent>
+                    <w:p>
+                      <w:pPr>
+                        <w:jc w:val="center"/>
+                      </w:pPr>
+                      <w:r>
+                        <w:t>LOGIN IN</w:t>
+                      </w:r>
+                    </w:p>
+                  </w:txbxContent>
+                </v:textbox>
+              </v:roundrect>
+            </w:pict>
+          </mc:Fallback>
+        </mc:AlternateContent>
+      </w:r>
+    </w:p>
+    <w:p>
+      <w:pPr>
+        <w:rPr>
+          <w:sz w:val="24"/>
+          <w:szCs w:val="24"/>
+        </w:rPr>
+      </w:pPr>
+      <w:r>
+        <w:rPr>
+          <w:sz w:val="24"/>
+          <w:szCs w:val="24"/>
+        </w:rPr>
+        <w:t>PASSWORD</w:t>
+      </w:r>
+    </w:p>
+    <w:p>
+      <w:pPr>
+        <w:rPr>
+          <w:sz w:val="32"/>
+          <w:szCs w:val="32"/>
+        </w:rPr>
+      </w:pPr>
+    </w:p>
+    <w:p>
+      <w:pPr>
+        <w:rPr>
+          <w:sz w:val="20"/>
+          <w:szCs w:val="20"/>
+        </w:rPr>
+      </w:pPr>
+      <w:r>
+        <w:rPr>
+          <w:sz w:val="20"/>
+          <w:szCs w:val="20"/>
+        </w:rPr>
+        <w:t>GUARDAR USUARIO</w:t>
+      </w:r>
+    </w:p>
+    <w:p>
+      <w:pPr>
+        <w:tabs>
+          <w:tab w:val="left" w:pos="6825"/>
+        </w:tabs>
+        <w:rPr>
+          <w:sz w:val="24"/>
+          <w:szCs w:val="24"/>
+        </w:rPr>
+      </w:pPr>
+      <w:r>
+        <w:rPr>
+          <w:sz w:val="32"/>
+          <w:szCs w:val="32"/>
+        </w:rPr>
+        <w:tab/>
+      </w:r>
+    </w:p>
+    <w:p>
+      <w:pPr>
+        <w:tabs>
+          <w:tab w:val="left" w:pos="6315"/>
+          <w:tab w:val="left" w:pos="6825"/>
+        </w:tabs>
+        <w:rPr>
+          <w:sz w:val="24"/>
+          <w:szCs w:val="24"/>
+        </w:rPr>
+      </w:pPr>
+      <w:r>
+        <w:rPr>
+          <w:b/>
+          <w:noProof/>
+          <w:sz w:val="32"/>
+          <w:szCs w:val="32"/>
+          <w:lang w:eastAsia="es-CL"/>
+        </w:rPr>
+        <mc:AlternateContent>
+          <mc:Choice Requires="wps">
+            <w:drawing>
+              <wp:anchor distT="0" distB="0" distL="114300" distR="114300" simplePos="0" relativeHeight="251671552" behindDoc="0" locked="0" layoutInCell="1" allowOverlap="1">
+                <wp:simplePos x="0" y="0"/>
+                <wp:positionH relativeFrom="column">
+                  <wp:posOffset>3234690</wp:posOffset>
+                </wp:positionH>
+                <wp:positionV relativeFrom="paragraph">
+                  <wp:posOffset>5080</wp:posOffset>
+                </wp:positionV>
+                <wp:extent cx="742950" cy="152400"/>
+                <wp:effectExtent l="19050" t="19050" r="19050" b="38100"/>
+                <wp:wrapNone/>
+                <wp:docPr id="11" name="Flecha izquierda 11"/>
+                <wp:cNvGraphicFramePr/>
+                <a:graphic xmlns:a="http://schemas.openxmlformats.org/drawingml/2006/main">
+                  <a:graphicData uri="http://schemas.microsoft.com/office/word/2010/wordprocessingShape">
+                    <wps:wsp>
+                      <wps:cNvSpPr/>
+                      <wps:spPr>
+                        <a:xfrm>
+                          <a:off x="0" y="0"/>
+                          <a:ext cx="742950" cy="152400"/>
+                        </a:xfrm>
+                        <a:prstGeom prst="leftArrow">
+                          <a:avLst/>
+                        </a:prstGeom>
+                      </wps:spPr>
+                      <wps:style>
+                        <a:lnRef idx="2">
+                          <a:schemeClr val="accent1">
+                            <a:shade val="50000"/>
+                          </a:schemeClr>
+                        </a:lnRef>
+                        <a:fillRef idx="1">
+                          <a:schemeClr val="accent1"/>
+                        </a:fillRef>
+                        <a:effectRef idx="0">
+                          <a:schemeClr val="accent1"/>
+                        </a:effectRef>
+                        <a:fontRef idx="minor">
+                          <a:schemeClr val="lt1"/>
+                        </a:fontRef>
+                      </wps:style>
+                      <wps:bodyPr rot="0" spcFirstLastPara="0" vertOverflow="overflow" horzOverflow="overflow" vert="horz" wrap="square" lIns="91440" tIns="45720" rIns="91440" bIns="45720" numCol="1" spcCol="0" rtlCol="0" fromWordArt="0" anchor="ctr" anchorCtr="0" forceAA="0" compatLnSpc="1">
+                        <a:prstTxWarp prst="textNoShape">
+                          <a:avLst/>
+                        </a:prstTxWarp>
+                        <a:noAutofit/>
+                      </wps:bodyPr>
+                    </wps:wsp>
+                  </a:graphicData>
+                </a:graphic>
+              </wp:anchor>
+            </w:drawing>
+          </mc:Choice>
+          <mc:Fallback>
+            <w:pict>
+              <v:shape w14:anchorId="107AAEC0" id="Flecha izquierda 11" o:spid="_x0000_s1026" type="#_x0000_t66" style="position:absolute;margin-left:254.7pt;margin-top:.4pt;width:58.5pt;height:12pt;z-index:251671552;visibility:visible;mso-wrap-style:square;mso-wrap-distance-left:9pt;mso-wrap-distance-top:0;mso-wrap-distance-right:9pt;mso-wrap-distance-bottom:0;mso-position-horizontal:absolute;mso-position-horizontal-relative:text;mso-position-vertical:absolute;mso-position-vertical-relative:text;v-text-anchor:middle" o:gfxdata="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" adj="2215" fillcolor="#5b9bd5 [3204]" strokecolor="#1f4d78 [1604]" strokeweight="1pt"/>
+            </w:pict>
+          </mc:Fallback>
+        </mc:AlternateContent>
+      </w:r>
+      <w:r>
+        <w:rPr>
+          <w:sz w:val="24"/>
+          <w:szCs w:val="24"/>
+        </w:rPr>
+        <w:tab/>
+      </w:r>
+      <w:r>
+        <w:rPr>
+          <w:sz w:val="24"/>
+          <w:szCs w:val="24"/>
+        </w:rPr>
+        <w:t>Generacion de JWT</w:t>
+      </w:r>
+    </w:p>
+    <w:p>
+      <w:pPr>
+        <w:tabs>
+          <w:tab w:val="left" w:pos="6315"/>
+        </w:tabs>
+        <w:rPr>
+          <w:sz w:val="24"/>
+          <w:szCs w:val="24"/>
+        </w:rPr>
+      </w:pPr>
+      <w:r>
+        <w:rPr>
+          <w:noProof/>
+          <w:sz w:val="24"/>
+          <w:szCs w:val="24"/>
+          <w:lang w:eastAsia="es-CL"/>
+        </w:rPr>
+        <mc:AlternateContent>
+          <mc:Choice Requires="wps">
+            <w:drawing>
+              <wp:anchor distT="0" distB="0" distL="114300" distR="114300" simplePos="0" relativeHeight="251672576" behindDoc="0" locked="0" layoutInCell="1" allowOverlap="1">
+                <wp:simplePos x="0" y="0"/>
+                <wp:positionH relativeFrom="column">
+                  <wp:posOffset>3272790</wp:posOffset>
+                </wp:positionH>
+                <wp:positionV relativeFrom="paragraph">
+                  <wp:posOffset>69215</wp:posOffset>
+                </wp:positionV>
+                <wp:extent cx="704850" cy="152400"/>
+                <wp:effectExtent l="19050" t="19050" r="19050" b="38100"/>
+                <wp:wrapNone/>
+                <wp:docPr id="12" name="Flecha izquierda 12"/>
+                <wp:cNvGraphicFramePr/>
+                <a:graphic xmlns:a="http://schemas.openxmlformats.org/drawingml/2006/main">
+                  <a:graphicData uri="http://schemas.microsoft.com/office/word/2010/wordprocessingShape">
+                    <wps:wsp>
+                      <wps:cNvSpPr/>
+                      <wps:spPr>
+                        <a:xfrm>
+                          <a:off x="0" y="0"/>
+                          <a:ext cx="704850" cy="152400"/>
+                        </a:xfrm>
+                        <a:prstGeom prst="leftArrow">
+                          <a:avLst/>
+                        </a:prstGeom>
+                      </wps:spPr>
+                      <wps:style>
+                        <a:lnRef idx="2">
+                          <a:schemeClr val="accent1">
+                            <a:shade val="50000"/>
+                          </a:schemeClr>
+                        </a:lnRef>
+                        <a:fillRef idx="1">
+                          <a:schemeClr val="accent1"/>
+                        </a:fillRef>
+                        <a:effectRef idx="0">
+                          <a:schemeClr val="accent1"/>
+                        </a:effectRef>
+                        <a:fontRef idx="minor">
+                          <a:schemeClr val="lt1"/>
+                        </a:fontRef>
+                      </wps:style>
+                      <wps:bodyPr rot="0" spcFirstLastPara="0" vertOverflow="overflow" horzOverflow="overflow" vert="horz" wrap="square" lIns="91440" tIns="45720" rIns="91440" bIns="45720" numCol="1" spcCol="0" rtlCol="0" fromWordArt="0" anchor="ctr" anchorCtr="0" forceAA="0" compatLnSpc="1">
+                        <a:prstTxWarp prst="textNoShape">
+                          <a:avLst/>
+                        </a:prstTxWarp>
+                        <a:noAutofit/>
+                      </wps:bodyPr>
+                    </wps:wsp>
+                  </a:graphicData>
+                </a:graphic>
+              </wp:anchor>
+            </w:drawing>
+          </mc:Choice>
+          <mc:Fallback>
+            <w:pict>
+              <v:shape w14:anchorId="63A00DC6" id="Flecha izquierda 12" o:spid="_x0000_s1026" type="#_x0000_t66" style="position:absolute;margin-left:257.7pt;margin-top:5.45pt;width:55.5pt;height:12pt;z-index:251672576;visibility:visible;mso-wrap-style:square;mso-wrap-distance-left:9pt;mso-wrap-distance-top:0;mso-wrap-distance-right:9pt;mso-wrap-distance-bottom:0;mso-position-horizontal:absolute;mso-position-horizontal-relative:text;mso-position-vertical:absolute;mso-position-vertical-relative:text;v-text-anchor:middle" o:gfxdata="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" adj="2335" fillcolor="#5b9bd5 [3204]" strokecolor="#1f4d78 [1604]" strokeweight="1pt"/>
+            </w:pict>
+          </mc:Fallback>
+        </mc:AlternateContent>
+      </w:r>
+      <w:r>
+        <w:rPr>
+          <w:sz w:val="24"/>
+          <w:szCs w:val="24"/>
+        </w:rPr>
+        <w:tab/>
+      </w:r>
+      <w:r>
+        <w:rPr>
+          <w:sz w:val="24"/>
+          <w:szCs w:val="24"/>
+        </w:rPr>
+        <w:t>Api Google Frontend</w:t>
+      </w:r>
+      <w:r>
+        <w:rPr>
+          <w:sz w:val="24"/>
+          <w:szCs w:val="24"/>
+        </w:rPr>
+        <w:tab/>
+      </w:r>
+    </w:p>
+    <w:p>
+      <w:pPr>
+        <w:tabs>
+          <w:tab w:val="left" w:pos="6315"/>
+        </w:tabs>
+        <w:rPr>
+          <w:sz w:val="24"/>
+          <w:szCs w:val="24"/>
+        </w:rPr>
+      </w:pPr>
+      <w:r>
+        <w:rPr>
+          <w:sz w:val="24"/>
+          <w:szCs w:val="24"/>
+        </w:rPr>
+        <w:lastRenderedPageBreak/>
+        <w:t>Ahora crearemos ciertos servicios:</w:t>
+      </w:r>
+    </w:p>
+    <w:p>
+      <w:pPr>
+        <w:tabs>
+          <w:tab w:val="left" w:pos="6315"/>
+        </w:tabs>
+        <w:rPr>
+          <w:b/>
+          <w:sz w:val="24"/>
+          <w:szCs w:val="24"/>
+        </w:rPr>
+      </w:pPr>
+      <w:r>
+        <w:rPr>
+          <w:sz w:val="24"/>
+          <w:szCs w:val="24"/>
+        </w:rPr>
+        <w:t xml:space="preserve">Un </w:t>
+      </w:r>
+      <w:r>
+        <w:rPr>
+          <w:b/>
+          <w:sz w:val="24"/>
+          <w:szCs w:val="24"/>
+          <w:highlight w:val="yellow"/>
+        </w:rPr>
+        <w:t>CRUD</w:t>
+      </w:r>
+      <w:r>
+        <w:rPr>
+          <w:sz w:val="24"/>
+          <w:szCs w:val="24"/>
+        </w:rPr>
+        <w:t xml:space="preserve"> para --&gt; </w:t>
+      </w:r>
+      <w:r>
+        <w:rPr>
+          <w:b/>
+          <w:sz w:val="24"/>
+          <w:szCs w:val="24"/>
+          <w:highlight w:val="cyan"/>
+        </w:rPr>
+        <w:t>CREATE</w:t>
+      </w:r>
+      <w:r>
+        <w:rPr>
+          <w:sz w:val="24"/>
+          <w:szCs w:val="24"/>
+        </w:rPr>
+        <w:t xml:space="preserve">, </w:t>
+      </w:r>
+      <w:r>
+        <w:rPr>
+          <w:b/>
+          <w:sz w:val="24"/>
+          <w:szCs w:val="24"/>
+          <w:highlight w:val="green"/>
+        </w:rPr>
+        <w:t>READ</w:t>
+      </w:r>
+      <w:r>
+        <w:rPr>
+          <w:sz w:val="24"/>
+          <w:szCs w:val="24"/>
+        </w:rPr>
+        <w:t xml:space="preserve">, </w:t>
+      </w:r>
+      <w:r>
+        <w:rPr>
+          <w:b/>
+          <w:sz w:val="24"/>
+          <w:szCs w:val="24"/>
+          <w:highlight w:val="yellow"/>
+        </w:rPr>
+        <w:t>UPDATE</w:t>
+      </w:r>
+      <w:r>
+        <w:rPr>
+          <w:sz w:val="24"/>
+          <w:szCs w:val="24"/>
+        </w:rPr>
+        <w:t xml:space="preserve"> y </w:t>
+      </w:r>
+      <w:r>
+        <w:rPr>
+          <w:b/>
+          <w:sz w:val="24"/>
+          <w:szCs w:val="24"/>
+          <w:highlight w:val="red"/>
+        </w:rPr>
+        <w:t>DELETE</w:t>
+      </w:r>
+    </w:p>
+    <w:p>
+      <w:pPr>
+        <w:pStyle w:val="Prrafodelista"/>
+        <w:numPr>
+          <w:ilvl w:val="0"/>
+          <w:numId w:val="2"/>
+        </w:numPr>
+        <w:tabs>
+          <w:tab w:val="left" w:pos="6315"/>
+        </w:tabs>
+        <w:rPr>
+          <w:sz w:val="24"/>
+          <w:szCs w:val="24"/>
+        </w:rPr>
+      </w:pPr>
+      <w:r>
+        <w:rPr>
+          <w:sz w:val="24"/>
+          <w:szCs w:val="24"/>
+        </w:rPr>
+        <w:t>Se tendria que hacer un CRUD por cada tabla</w:t>
+      </w:r>
+    </w:p>
+    <w:p>
+      <w:pPr>
+        <w:pStyle w:val="Prrafodelista"/>
+        <w:numPr>
+          <w:ilvl w:val="0"/>
+          <w:numId w:val="2"/>
+        </w:numPr>
+        <w:tabs>
+          <w:tab w:val="left" w:pos="6315"/>
+        </w:tabs>
+        <w:rPr>
+          <w:sz w:val="24"/>
+          <w:szCs w:val="24"/>
+        </w:rPr>
+      </w:pPr>
+      <w:r>
+        <w:rPr>
+          <w:sz w:val="24"/>
+          <w:szCs w:val="24"/>
+        </w:rPr>
+        <w:t>Un</w:t>
+      </w:r>
+      <w:r>
+        <w:rPr>
+          <w:sz w:val="24"/>
+          <w:szCs w:val="24"/>
+        </w:rPr>
+        <w:t xml:space="preserve"> buscador general independiente</w:t>
+      </w:r>
+    </w:p>
+    <w:p>
+      <w:pPr>
+        <w:pStyle w:val="Prrafodelista"/>
+        <w:numPr>
+          <w:ilvl w:val="0"/>
+          <w:numId w:val="2"/>
+        </w:numPr>
+        <w:tabs>
+          <w:tab w:val="left" w:pos="6315"/>
+        </w:tabs>
+        <w:rPr>
+          <w:sz w:val="24"/>
+          <w:szCs w:val="24"/>
+        </w:rPr>
+      </w:pPr>
+      <w:r>
+        <w:rPr>
+          <w:sz w:val="24"/>
+          <w:szCs w:val="24"/>
+        </w:rPr>
+        <w:t>Carga de imagenes y archivos</w:t>
+      </w:r>
+    </w:p>
+    <w:p>
+      <w:pPr>
+        <w:pStyle w:val="Prrafodelista"/>
+        <w:numPr>
+          <w:ilvl w:val="0"/>
+          <w:numId w:val="2"/>
+        </w:numPr>
+        <w:tabs>
+          <w:tab w:val="left" w:pos="6315"/>
+        </w:tabs>
+        <w:rPr>
+          <w:sz w:val="24"/>
+          <w:szCs w:val="24"/>
+        </w:rPr>
+      </w:pPr>
+      <w:r>
+        <w:rPr>
+          <w:sz w:val="24"/>
+          <w:szCs w:val="24"/>
+        </w:rPr>
+        <w:t>Paginasciones</w:t>
+      </w:r>
+    </w:p>
+    <w:p>
+      <w:pPr>
+        <w:pStyle w:val="Prrafodelista"/>
+        <w:numPr>
+          <w:ilvl w:val="0"/>
+          <w:numId w:val="2"/>
+        </w:numPr>
+        <w:tabs>
+          <w:tab w:val="left" w:pos="6315"/>
+        </w:tabs>
+        <w:rPr>
+          <w:sz w:val="24"/>
+          <w:szCs w:val="24"/>
+        </w:rPr>
+      </w:pPr>
+      <w:r>
+        <w:rPr>
+          <w:sz w:val="24"/>
+          <w:szCs w:val="24"/>
+        </w:rPr>
+        <w:t>Bloqueo de imagenes</w:t>
+      </w:r>
+    </w:p>
+    <w:p>
+      <w:pPr>
+        <w:pStyle w:val="Prrafodelista"/>
+        <w:numPr>
+          <w:ilvl w:val="0"/>
+          <w:numId w:val="2"/>
+        </w:numPr>
+        <w:tabs>
+          <w:tab w:val="left" w:pos="6315"/>
+        </w:tabs>
+        <w:rPr>
+          <w:sz w:val="24"/>
+          <w:szCs w:val="24"/>
+        </w:rPr>
+      </w:pPr>
+      <w:r>
+        <w:rPr>
+          <w:sz w:val="24"/>
+          <w:szCs w:val="24"/>
+        </w:rPr>
+        <w:t>Generador de Tokens</w:t>
+      </w:r>
+    </w:p>
+    <w:p>
+      <w:pPr>
+        <w:pStyle w:val="Prrafodelista"/>
+        <w:numPr>
+          <w:ilvl w:val="0"/>
+          <w:numId w:val="2"/>
+        </w:numPr>
+        <w:tabs>
+          <w:tab w:val="left" w:pos="6315"/>
+        </w:tabs>
+        <w:rPr>
+          <w:sz w:val="24"/>
+          <w:szCs w:val="24"/>
+        </w:rPr>
+      </w:pPr>
+      <w:r>
+        <w:rPr>
+          <w:sz w:val="24"/>
+          <w:szCs w:val="24"/>
+        </w:rPr>
+        <w:t xml:space="preserve"> </w:t>
+      </w:r>
+      <w:r>
+        <w:rPr>
+          <w:sz w:val="24"/>
+          <w:szCs w:val="24"/>
+        </w:rPr>
+        <w:t xml:space="preserve">Reconvertir token </w:t>
+      </w:r>
+    </w:p>
+    <w:p>
+      <w:pPr>
+        <w:pStyle w:val="Prrafodelista"/>
+        <w:numPr>
+          <w:ilvl w:val="0"/>
+          <w:numId w:val="2"/>
+        </w:numPr>
+        <w:tabs>
+          <w:tab w:val="left" w:pos="6315"/>
+        </w:tabs>
+        <w:rPr>
+          <w:sz w:val="24"/>
+          <w:szCs w:val="24"/>
+        </w:rPr>
+      </w:pPr>
+      <w:r>
+        <w:rPr>
+          <w:sz w:val="24"/>
+          <w:szCs w:val="24"/>
+        </w:rPr>
+        <w:t>Validar token de Google - Backend</w:t>
+      </w:r>
+      <w:bookmarkStart w:id="0" w:name="_GoBack"/>
+      <w:bookmarkEnd w:id="0"/>
     </w:p>
     <w:sectPr>
       <w:pgSz w:w="12240" w:h="15840"/>
@@ -1427,6 +4011,243 @@
     </w:sectPr>
   </w:body>
 </w:document>
+</file>
+
+<file path=word/numbering.xml><?xml version="1.0" encoding="utf-8"?>
+<w:numbering xmlns:wpc="http://schemas.microsoft.com/office/word/2010/wordprocessingCanvas" xmlns:mc="http://schemas.openxmlformats.org/markup-compatibility/2006" xmlns:o="urn:schemas-microsoft-com:office:office" xmlns:r="http://schemas.openxmlformats.org/officeDocument/2006/relationships" xmlns:m="http://schemas.openxmlformats.org/officeDocument/2006/math" xmlns:v="urn:schemas-microsoft-com:vml" xmlns:wp14="http://schemas.microsoft.com/office/word/2010/wordprocessingDrawing" xmlns:wp="http://schemas.openxmlformats.org/drawingml/2006/wordprocessingDrawing" xmlns:w10="urn:schemas-microsoft-com:office:word" xmlns:w="http://schemas.openxmlformats.org/wordprocessingml/2006/main" xmlns:w14="http://schemas.microsoft.com/office/word/2010/wordml" xmlns:w15="http://schemas.microsoft.com/office/word/2012/wordml" xmlns:wpg="http://schemas.microsoft.com/office/word/2010/wordprocessingGroup" xmlns:wpi="http://schemas.microsoft.com/office/word/2010/wordprocessingInk" xmlns:wne="http://schemas.microsoft.com/office/word/2006/wordml" xmlns:wps="http://schemas.microsoft.com/office/word/2010/wordprocessingShape" mc:Ignorable="w14 w15 wp14">
+  <w:abstractNum w:abstractNumId="0" w15:restartNumberingAfterBreak="0">
+    <w:nsid w:val="50EB0C86"/>
+    <w:multiLevelType w:val="hybridMultilevel"/>
+    <w:tmpl w:val="F7D8DC74"/>
+    <w:lvl w:ilvl="0" w:tplc="09765944">
+      <w:start w:val="3"/>
+      <w:numFmt w:val="bullet"/>
+      <w:lvlText w:val="-"/>
+      <w:lvlJc w:val="left"/>
+      <w:pPr>
+        <w:ind w:left="720" w:hanging="360"/>
+      </w:pPr>
+      <w:rPr>
+        <w:rFonts w:ascii="Calibri" w:eastAsiaTheme="minorHAnsi" w:hAnsi="Calibri" w:cs="Calibri" w:hint="default"/>
+      </w:rPr>
+    </w:lvl>
+    <w:lvl w:ilvl="1" w:tplc="340A0003" w:tentative="1">
+      <w:start w:val="1"/>
+      <w:numFmt w:val="bullet"/>
+      <w:lvlText w:val="o"/>
+      <w:lvlJc w:val="left"/>
+      <w:pPr>
+        <w:ind w:left="1440" w:hanging="360"/>
+      </w:pPr>
+      <w:rPr>
+        <w:rFonts w:ascii="Courier New" w:hAnsi="Courier New" w:cs="Courier New" w:hint="default"/>
+      </w:rPr>
+    </w:lvl>
+    <w:lvl w:ilvl="2" w:tplc="340A0005" w:tentative="1">
+      <w:start w:val="1"/>
+      <w:numFmt w:val="bullet"/>
+      <w:lvlText w:val=""/>
+      <w:lvlJc w:val="left"/>
+      <w:pPr>
+        <w:ind w:left="2160" w:hanging="360"/>
+      </w:pPr>
+      <w:rPr>
+        <w:rFonts w:ascii="Wingdings" w:hAnsi="Wingdings" w:hint="default"/>
+      </w:rPr>
+    </w:lvl>
+    <w:lvl w:ilvl="3" w:tplc="340A0001" w:tentative="1">
+      <w:start w:val="1"/>
+      <w:numFmt w:val="bullet"/>
+      <w:lvlText w:val=""/>
+      <w:lvlJc w:val="left"/>
+      <w:pPr>
+        <w:ind w:left="2880" w:hanging="360"/>
+      </w:pPr>
+      <w:rPr>
+        <w:rFonts w:ascii="Symbol" w:hAnsi="Symbol" w:hint="default"/>
+      </w:rPr>
+    </w:lvl>
+    <w:lvl w:ilvl="4" w:tplc="340A0003" w:tentative="1">
+      <w:start w:val="1"/>
+      <w:numFmt w:val="bullet"/>
+      <w:lvlText w:val="o"/>
+      <w:lvlJc w:val="left"/>
+      <w:pPr>
+        <w:ind w:left="3600" w:hanging="360"/>
+      </w:pPr>
+      <w:rPr>
+        <w:rFonts w:ascii="Courier New" w:hAnsi="Courier New" w:cs="Courier New" w:hint="default"/>
+      </w:rPr>
+    </w:lvl>
+    <w:lvl w:ilvl="5" w:tplc="340A0005" w:tentative="1">
+      <w:start w:val="1"/>
+      <w:numFmt w:val="bullet"/>
+      <w:lvlText w:val=""/>
+      <w:lvlJc w:val="left"/>
+      <w:pPr>
+        <w:ind w:left="4320" w:hanging="360"/>
+      </w:pPr>
+      <w:rPr>
+        <w:rFonts w:ascii="Wingdings" w:hAnsi="Wingdings" w:hint="default"/>
+      </w:rPr>
+    </w:lvl>
+    <w:lvl w:ilvl="6" w:tplc="340A0001" w:tentative="1">
+      <w:start w:val="1"/>
+      <w:numFmt w:val="bullet"/>
+      <w:lvlText w:val=""/>
+      <w:lvlJc w:val="left"/>
+      <w:pPr>
+        <w:ind w:left="5040" w:hanging="360"/>
+      </w:pPr>
+      <w:rPr>
+        <w:rFonts w:ascii="Symbol" w:hAnsi="Symbol" w:hint="default"/>
+      </w:rPr>
+    </w:lvl>
+    <w:lvl w:ilvl="7" w:tplc="340A0003" w:tentative="1">
+      <w:start w:val="1"/>
+      <w:numFmt w:val="bullet"/>
+      <w:lvlText w:val="o"/>
+      <w:lvlJc w:val="left"/>
+      <w:pPr>
+        <w:ind w:left="5760" w:hanging="360"/>
+      </w:pPr>
+      <w:rPr>
+        <w:rFonts w:ascii="Courier New" w:hAnsi="Courier New" w:cs="Courier New" w:hint="default"/>
+      </w:rPr>
+    </w:lvl>
+    <w:lvl w:ilvl="8" w:tplc="340A0005" w:tentative="1">
+      <w:start w:val="1"/>
+      <w:numFmt w:val="bullet"/>
+      <w:lvlText w:val=""/>
+      <w:lvlJc w:val="left"/>
+      <w:pPr>
+        <w:ind w:left="6480" w:hanging="360"/>
+      </w:pPr>
+      <w:rPr>
+        <w:rFonts w:ascii="Wingdings" w:hAnsi="Wingdings" w:hint="default"/>
+      </w:rPr>
+    </w:lvl>
+  </w:abstractNum>
+  <w:abstractNum w:abstractNumId="1" w15:restartNumberingAfterBreak="0">
+    <w:nsid w:val="72B727E2"/>
+    <w:multiLevelType w:val="hybridMultilevel"/>
+    <w:tmpl w:val="E37207A2"/>
+    <w:lvl w:ilvl="0" w:tplc="4C6402F6">
+      <w:start w:val="3"/>
+      <w:numFmt w:val="bullet"/>
+      <w:lvlText w:val=""/>
+      <w:lvlJc w:val="left"/>
+      <w:pPr>
+        <w:ind w:left="720" w:hanging="360"/>
+      </w:pPr>
+      <w:rPr>
+        <w:rFonts w:ascii="Symbol" w:eastAsiaTheme="minorHAnsi" w:hAnsi="Symbol" w:cstheme="minorBidi" w:hint="default"/>
+      </w:rPr>
+    </w:lvl>
+    <w:lvl w:ilvl="1" w:tplc="340A0003" w:tentative="1">
+      <w:start w:val="1"/>
+      <w:numFmt w:val="bullet"/>
+      <w:lvlText w:val="o"/>
+      <w:lvlJc w:val="left"/>
+      <w:pPr>
+        <w:ind w:left="1440" w:hanging="360"/>
+      </w:pPr>
+      <w:rPr>
+        <w:rFonts w:ascii="Courier New" w:hAnsi="Courier New" w:cs="Courier New" w:hint="default"/>
+      </w:rPr>
+    </w:lvl>
+    <w:lvl w:ilvl="2" w:tplc="340A0005" w:tentative="1">
+      <w:start w:val="1"/>
+      <w:numFmt w:val="bullet"/>
+      <w:lvlText w:val=""/>
+      <w:lvlJc w:val="left"/>
+      <w:pPr>
+        <w:ind w:left="2160" w:hanging="360"/>
+      </w:pPr>
+      <w:rPr>
+        <w:rFonts w:ascii="Wingdings" w:hAnsi="Wingdings" w:hint="default"/>
+      </w:rPr>
+    </w:lvl>
+    <w:lvl w:ilvl="3" w:tplc="340A0001" w:tentative="1">
+      <w:start w:val="1"/>
+      <w:numFmt w:val="bullet"/>
+      <w:lvlText w:val=""/>
+      <w:lvlJc w:val="left"/>
+      <w:pPr>
+        <w:ind w:left="2880" w:hanging="360"/>
+      </w:pPr>
+      <w:rPr>
+        <w:rFonts w:ascii="Symbol" w:hAnsi="Symbol" w:hint="default"/>
+      </w:rPr>
+    </w:lvl>
+    <w:lvl w:ilvl="4" w:tplc="340A0003" w:tentative="1">
+      <w:start w:val="1"/>
+      <w:numFmt w:val="bullet"/>
+      <w:lvlText w:val="o"/>
+      <w:lvlJc w:val="left"/>
+      <w:pPr>
+        <w:ind w:left="3600" w:hanging="360"/>
+      </w:pPr>
+      <w:rPr>
+        <w:rFonts w:ascii="Courier New" w:hAnsi="Courier New" w:cs="Courier New" w:hint="default"/>
+      </w:rPr>
+    </w:lvl>
+    <w:lvl w:ilvl="5" w:tplc="340A0005" w:tentative="1">
+      <w:start w:val="1"/>
+      <w:numFmt w:val="bullet"/>
+      <w:lvlText w:val=""/>
+      <w:lvlJc w:val="left"/>
+      <w:pPr>
+        <w:ind w:left="4320" w:hanging="360"/>
+      </w:pPr>
+      <w:rPr>
+        <w:rFonts w:ascii="Wingdings" w:hAnsi="Wingdings" w:hint="default"/>
+      </w:rPr>
+    </w:lvl>
+    <w:lvl w:ilvl="6" w:tplc="340A0001" w:tentative="1">
+      <w:start w:val="1"/>
+      <w:numFmt w:val="bullet"/>
+      <w:lvlText w:val=""/>
+      <w:lvlJc w:val="left"/>
+      <w:pPr>
+        <w:ind w:left="5040" w:hanging="360"/>
+      </w:pPr>
+      <w:rPr>
+        <w:rFonts w:ascii="Symbol" w:hAnsi="Symbol" w:hint="default"/>
+      </w:rPr>
+    </w:lvl>
+    <w:lvl w:ilvl="7" w:tplc="340A0003" w:tentative="1">
+      <w:start w:val="1"/>
+      <w:numFmt w:val="bullet"/>
+      <w:lvlText w:val="o"/>
+      <w:lvlJc w:val="left"/>
+      <w:pPr>
+        <w:ind w:left="5760" w:hanging="360"/>
+      </w:pPr>
+      <w:rPr>
+        <w:rFonts w:ascii="Courier New" w:hAnsi="Courier New" w:cs="Courier New" w:hint="default"/>
+      </w:rPr>
+    </w:lvl>
+    <w:lvl w:ilvl="8" w:tplc="340A0005" w:tentative="1">
+      <w:start w:val="1"/>
+      <w:numFmt w:val="bullet"/>
+      <w:lvlText w:val=""/>
+      <w:lvlJc w:val="left"/>
+      <w:pPr>
+        <w:ind w:left="6480" w:hanging="360"/>
+      </w:pPr>
+      <w:rPr>
+        <w:rFonts w:ascii="Wingdings" w:hAnsi="Wingdings" w:hint="default"/>
+      </w:rPr>
+    </w:lvl>
+  </w:abstractNum>
+  <w:num w:numId="1">
+    <w:abstractNumId w:val="1"/>
+  </w:num>
+  <w:num w:numId="2">
+    <w:abstractNumId w:val="0"/>
+  </w:num>
+</w:numbering>
 </file>
 
 <file path=word/styles.xml><?xml version="1.0" encoding="utf-8"?>
@@ -1924,6 +4745,17 @@
       <w:u w:val="single"/>
     </w:rPr>
   </w:style>
+  <w:style w:type="paragraph" w:styleId="Prrafodelista">
+    <w:name w:val="List Paragraph"/>
+    <w:basedOn w:val="Normal"/>
+    <w:uiPriority w:val="34"/>
+    <w:qFormat/>
+    <w:rsid w:val="000E0726"/>
+    <w:pPr>
+      <w:ind w:left="720"/>
+      <w:contextualSpacing/>
+    </w:pPr>
+  </w:style>
 </w:styles>
 </file>
 

</xml_diff>